<commit_message>
Made edits to word doc
</commit_message>
<xml_diff>
--- a/Assignment4_Lobsters-edits.docx
+++ b/Assignment4_Lobsters-edits.docx
@@ -14,6 +14,14 @@
       <w:pPr>
         <w:pStyle w:val="Author"/>
       </w:pPr>
+      <w:r>
+        <w:t>Thoma</w:t>
+      </w:r>
+      <w:bookmarkStart w:id="0" w:name="_GoBack"/>
+      <w:bookmarkEnd w:id="0"/>
+      <w:r>
+        <w:t xml:space="preserve">s Butera, James Fuller and </w:t>
+      </w:r>
       <w:r>
         <w:t>Robert Saldivar</w:t>
       </w:r>
@@ -131,6 +139,9 @@
       <w:r>
         <w:t>Table 1</w:t>
       </w:r>
+      <w:r>
+        <w:t>(2012)</w:t>
+      </w:r>
     </w:p>
     <w:tbl>
       <w:tblPr>
@@ -139,10 +150,10 @@
         <w:tblLook w:val="04A0" w:firstRow="1" w:lastRow="0" w:firstColumn="1" w:lastColumn="0" w:noHBand="0" w:noVBand="1"/>
       </w:tblPr>
       <w:tblGrid>
-        <w:gridCol w:w="2394"/>
-        <w:gridCol w:w="2394"/>
-        <w:gridCol w:w="2394"/>
-        <w:gridCol w:w="2394"/>
+        <w:gridCol w:w="2327"/>
+        <w:gridCol w:w="2333"/>
+        <w:gridCol w:w="2341"/>
+        <w:gridCol w:w="2349"/>
       </w:tblGrid>
       <w:tr>
         <w:tc>
@@ -783,6 +794,12 @@
       <w:r>
         <w:t>Table 2</w:t>
       </w:r>
+      <w:r>
+        <w:t>(</w:t>
+      </w:r>
+      <w:r>
+        <w:t>2017)</w:t>
+      </w:r>
     </w:p>
     <w:tbl>
       <w:tblPr>
@@ -792,10 +809,10 @@
         <w:tblLook w:val="04A0" w:firstRow="1" w:lastRow="0" w:firstColumn="1" w:lastColumn="0" w:noHBand="0" w:noVBand="1"/>
       </w:tblPr>
       <w:tblGrid>
-        <w:gridCol w:w="2394"/>
-        <w:gridCol w:w="2394"/>
-        <w:gridCol w:w="2394"/>
-        <w:gridCol w:w="2394"/>
+        <w:gridCol w:w="2327"/>
+        <w:gridCol w:w="2333"/>
+        <w:gridCol w:w="2341"/>
+        <w:gridCol w:w="2349"/>
       </w:tblGrid>
       <w:tr>
         <w:tc>
@@ -1093,8 +1110,6 @@
       <w:pPr>
         <w:pStyle w:val="BodyText"/>
       </w:pPr>
-      <w:bookmarkStart w:id="0" w:name="_GoBack"/>
-      <w:bookmarkEnd w:id="0"/>
       <w:r>
         <w:rPr>
           <w:noProof/>
@@ -3731,9 +3746,11 @@
       </w:r>
     </w:p>
     <w:sectPr>
+      <w:headerReference w:type="default" r:id="rId11"/>
       <w:pgSz w:w="12240" w:h="15840"/>
-      <w:pgMar w:top="1440" w:right="1440" w:bottom="1440" w:left="1440" w:header="720" w:footer="720" w:gutter="0"/>
+      <w:pgMar w:top="1440" w:right="1440" w:bottom="1440" w:left="1440" w:header="144" w:footer="720" w:gutter="0"/>
       <w:cols w:space="720"/>
+      <w:docGrid w:linePitch="326"/>
     </w:sectPr>
   </w:body>
 </w:document>
@@ -3781,6 +3798,83 @@
     </w:p>
   </w:footnote>
 </w:footnotes>
+</file>
+
+<file path=word/header1.xml><?xml version="1.0" encoding="utf-8"?>
+<w:hdr xmlns:wpc="http://schemas.microsoft.com/office/word/2010/wordprocessingCanvas" xmlns:cx="http://schemas.microsoft.com/office/drawing/2014/chartex" xmlns:cx1="http://schemas.microsoft.com/office/drawing/2015/9/8/chartex" xmlns:cx2="http://schemas.microsoft.com/office/drawing/2015/10/21/chartex" xmlns:cx3="http://schemas.microsoft.com/office/drawing/2016/5/9/chartex" xmlns:cx4="http://schemas.microsoft.com/office/drawing/2016/5/10/chartex" xmlns:cx5="http://schemas.microsoft.com/office/drawing/2016/5/11/chartex" xmlns:cx6="http://schemas.microsoft.com/office/drawing/2016/5/12/chartex" xmlns:cx7="http://schemas.microsoft.com/office/drawing/2016/5/13/chartex" xmlns:cx8="http://schemas.microsoft.com/office/drawing/2016/5/14/chartex" xmlns:mc="http://schemas.openxmlformats.org/markup-compatibility/2006" xmlns:aink="http://schemas.microsoft.com/office/drawing/2016/ink" xmlns:am3d="http://schemas.microsoft.com/office/drawing/2017/model3d" xmlns:o="urn:schemas-microsoft-com:office:office" xmlns:r="http://schemas.openxmlformats.org/officeDocument/2006/relationships" xmlns:m="http://schemas.openxmlformats.org/officeDocument/2006/math" xmlns:v="urn:schemas-microsoft-com:vml" xmlns:wp14="http://schemas.microsoft.com/office/word/2010/wordprocessingDrawing" xmlns:wp="http://schemas.openxmlformats.org/drawingml/2006/wordprocessingDrawing" xmlns:w10="urn:schemas-microsoft-com:office:word" xmlns:w="http://schemas.openxmlformats.org/wordprocessingml/2006/main" xmlns:w14="http://schemas.microsoft.com/office/word/2010/wordml" xmlns:w15="http://schemas.microsoft.com/office/word/2012/wordml" xmlns:w16cid="http://schemas.microsoft.com/office/word/2016/wordml/cid" xmlns:w16se="http://schemas.microsoft.com/office/word/2015/wordml/symex" xmlns:wpg="http://schemas.microsoft.com/office/word/2010/wordprocessingGroup" xmlns:wpi="http://schemas.microsoft.com/office/word/2010/wordprocessingInk" xmlns:wne="http://schemas.microsoft.com/office/word/2006/wordml" xmlns:wps="http://schemas.microsoft.com/office/word/2010/wordprocessingShape" mc:Ignorable="w14 w15 w16se w16cid wp14">
+  <w:p>
+    <w:pPr>
+      <w:pStyle w:val="Header"/>
+    </w:pPr>
+    <w:r>
+      <w:rPr>
+        <w:rFonts w:ascii="Arial" w:hAnsi="Arial" w:cs="Arial"/>
+        <w:noProof/>
+        <w:color w:val="000000"/>
+        <w:sz w:val="22"/>
+        <w:szCs w:val="22"/>
+      </w:rPr>
+      <w:drawing>
+        <wp:inline distT="0" distB="0" distL="0" distR="0">
+          <wp:extent cx="4632960" cy="845820"/>
+          <wp:effectExtent l="0" t="0" r="0" b="0"/>
+          <wp:docPr id="4" name="Picture 4" descr="https://lh6.googleusercontent.com/_t5V8OZ--HqFHFUoxRCaqagsdCR90zggygV0dP7-2vqheCmkGq47E_1QgMboTxu3ZItjb-_TX8g1jzMK4G1Pu-ECi0w78vKOV1X_SjzY5n1E8z8flnyQFecsmrKEQp6vky3videk"/>
+          <wp:cNvGraphicFramePr>
+            <a:graphicFrameLocks xmlns:a="http://schemas.openxmlformats.org/drawingml/2006/main" noChangeAspect="1"/>
+          </wp:cNvGraphicFramePr>
+          <a:graphic xmlns:a="http://schemas.openxmlformats.org/drawingml/2006/main">
+            <a:graphicData uri="http://schemas.openxmlformats.org/drawingml/2006/picture">
+              <pic:pic xmlns:pic="http://schemas.openxmlformats.org/drawingml/2006/picture">
+                <pic:nvPicPr>
+                  <pic:cNvPr id="0" name="Picture 1" descr="https://lh6.googleusercontent.com/_t5V8OZ--HqFHFUoxRCaqagsdCR90zggygV0dP7-2vqheCmkGq47E_1QgMboTxu3ZItjb-_TX8g1jzMK4G1Pu-ECi0w78vKOV1X_SjzY5n1E8z8flnyQFecsmrKEQp6vky3videk"/>
+                  <pic:cNvPicPr>
+                    <a:picLocks noChangeAspect="1" noChangeArrowheads="1"/>
+                  </pic:cNvPicPr>
+                </pic:nvPicPr>
+                <pic:blipFill>
+                  <a:blip r:embed="rId1">
+                    <a:alphaModFix/>
+                    <a:extLst>
+                      <a:ext uri="{BEBA8EAE-BF5A-486C-A8C5-ECC9F3942E4B}">
+                        <a14:imgProps xmlns:a14="http://schemas.microsoft.com/office/drawing/2010/main">
+                          <a14:imgLayer r:embed="rId2">
+                            <a14:imgEffect>
+                              <a14:brightnessContrast bright="-40000" contrast="-40000"/>
+                            </a14:imgEffect>
+                          </a14:imgLayer>
+                        </a14:imgProps>
+                      </a:ext>
+                      <a:ext uri="{28A0092B-C50C-407E-A947-70E740481C1C}">
+                        <a14:useLocalDpi xmlns:a14="http://schemas.microsoft.com/office/drawing/2010/main" val="0"/>
+                      </a:ext>
+                    </a:extLst>
+                  </a:blip>
+                  <a:srcRect/>
+                  <a:stretch>
+                    <a:fillRect/>
+                  </a:stretch>
+                </pic:blipFill>
+                <pic:spPr bwMode="auto">
+                  <a:xfrm>
+                    <a:off x="0" y="0"/>
+                    <a:ext cx="4649266" cy="848797"/>
+                  </a:xfrm>
+                  <a:prstGeom prst="rect">
+                    <a:avLst/>
+                  </a:prstGeom>
+                  <a:noFill/>
+                  <a:ln>
+                    <a:noFill/>
+                  </a:ln>
+                </pic:spPr>
+              </pic:pic>
+            </a:graphicData>
+          </a:graphic>
+        </wp:inline>
+      </w:drawing>
+    </w:r>
+  </w:p>
+</w:hdr>
 </file>
 
 <file path=word/numbering.xml><?xml version="1.0" encoding="utf-8"?>
@@ -5324,6 +5418,46 @@
       </w:tblBorders>
     </w:tblPr>
   </w:style>
+  <w:style w:type="paragraph" w:styleId="Header">
+    <w:name w:val="header"/>
+    <w:basedOn w:val="Normal"/>
+    <w:link w:val="HeaderChar"/>
+    <w:unhideWhenUsed/>
+    <w:rsid w:val="008225AC"/>
+    <w:pPr>
+      <w:tabs>
+        <w:tab w:val="center" w:pos="4680"/>
+        <w:tab w:val="right" w:pos="9360"/>
+      </w:tabs>
+      <w:spacing w:after="0"/>
+    </w:pPr>
+  </w:style>
+  <w:style w:type="character" w:customStyle="1" w:styleId="HeaderChar">
+    <w:name w:val="Header Char"/>
+    <w:basedOn w:val="DefaultParagraphFont"/>
+    <w:link w:val="Header"/>
+    <w:rsid w:val="008225AC"/>
+  </w:style>
+  <w:style w:type="paragraph" w:styleId="Footer">
+    <w:name w:val="footer"/>
+    <w:basedOn w:val="Normal"/>
+    <w:link w:val="FooterChar"/>
+    <w:unhideWhenUsed/>
+    <w:rsid w:val="008225AC"/>
+    <w:pPr>
+      <w:tabs>
+        <w:tab w:val="center" w:pos="4680"/>
+        <w:tab w:val="right" w:pos="9360"/>
+      </w:tabs>
+      <w:spacing w:after="0"/>
+    </w:pPr>
+  </w:style>
+  <w:style w:type="character" w:customStyle="1" w:styleId="FooterChar">
+    <w:name w:val="Footer Char"/>
+    <w:basedOn w:val="DefaultParagraphFont"/>
+    <w:link w:val="Footer"/>
+    <w:rsid w:val="008225AC"/>
+  </w:style>
 </w:styles>
 </file>
 
@@ -5650,7 +5784,7 @@
 </file>
 
 <file path=customXml/itemProps1.xml><?xml version="1.0" encoding="utf-8"?>
-<ds:datastoreItem xmlns:ds="http://schemas.openxmlformats.org/officeDocument/2006/customXml" ds:itemID="{AD1B5631-0471-4A92-B136-7ECE20F3FA09}">
+<ds:datastoreItem xmlns:ds="http://schemas.openxmlformats.org/officeDocument/2006/customXml" ds:itemID="{4DEEE392-1AF4-439A-A4C8-2FCF1B71DDBA}">
   <ds:schemaRefs>
     <ds:schemaRef ds:uri="http://schemas.openxmlformats.org/officeDocument/2006/bibliography"/>
   </ds:schemaRefs>

</xml_diff>

<commit_message>
Made edits to word cover page
</commit_message>
<xml_diff>
--- a/Assignment4_Lobsters-edits.docx
+++ b/Assignment4_Lobsters-edits.docx
@@ -6,32 +6,148 @@
       <w:pPr>
         <w:pStyle w:val="Title"/>
       </w:pPr>
-      <w:r>
-        <w:t>Assignment4_Lobsters</w:t>
-      </w:r>
     </w:p>
     <w:p>
       <w:pPr>
+        <w:pStyle w:val="Title"/>
+      </w:pPr>
+    </w:p>
+    <w:p>
+      <w:pPr>
+        <w:pStyle w:val="Title"/>
+      </w:pPr>
+      <w:r>
+        <w:t>Distribution of Lobster Size and Abundance in Protected and Nonprotected Marine Areas</w:t>
+      </w:r>
+    </w:p>
+    <w:p>
+      <w:pPr>
+        <w:pStyle w:val="Title"/>
+      </w:pPr>
+    </w:p>
+    <w:p>
+      <w:pPr>
+        <w:pStyle w:val="Title"/>
+      </w:pPr>
+    </w:p>
+    <w:p>
+      <w:pPr>
+        <w:pStyle w:val="Title"/>
+      </w:pPr>
+    </w:p>
+    <w:p>
+      <w:pPr>
+        <w:pStyle w:val="Title"/>
+      </w:pPr>
+    </w:p>
+    <w:p>
+      <w:pPr>
+        <w:pStyle w:val="Title"/>
+      </w:pPr>
+    </w:p>
+    <w:p>
+      <w:pPr>
+        <w:pStyle w:val="Title"/>
+      </w:pPr>
+    </w:p>
+    <w:p>
+      <w:pPr>
+        <w:pStyle w:val="Title"/>
+      </w:pPr>
+    </w:p>
+    <w:p>
+      <w:pPr>
         <w:pStyle w:val="Author"/>
-      </w:pPr>
-      <w:r>
-        <w:t>Thoma</w:t>
-      </w:r>
+        <w:jc w:val="left"/>
+      </w:pPr>
+      <w:r>
+        <w:t xml:space="preserve">Thomas Butera, James Fuller and </w:t>
+      </w:r>
+      <w:r>
+        <w:t>Robert Saldivar</w:t>
+      </w:r>
+    </w:p>
+    <w:p>
+      <w:pPr>
+        <w:pStyle w:val="Date"/>
+        <w:jc w:val="left"/>
+      </w:pPr>
       <w:bookmarkStart w:id="0" w:name="_GoBack"/>
       <w:bookmarkEnd w:id="0"/>
       <w:r>
-        <w:t xml:space="preserve">s Butera, James Fuller and </w:t>
-      </w:r>
-      <w:r>
-        <w:t>Robert Saldivar</w:t>
+        <w:t>November 13, 2018</w:t>
       </w:r>
     </w:p>
     <w:p>
       <w:pPr>
-        <w:pStyle w:val="Date"/>
-      </w:pPr>
-      <w:r>
-        <w:t>November 13, 2018</w:t>
+        <w:pStyle w:val="BodyText"/>
+      </w:pPr>
+      <w:r>
+        <w:rPr>
+          <w:rFonts w:ascii="Arial" w:hAnsi="Arial" w:cs="Arial"/>
+          <w:noProof/>
+          <w:color w:val="000000"/>
+          <w:sz w:val="22"/>
+          <w:szCs w:val="22"/>
+        </w:rPr>
+        <w:drawing>
+          <wp:inline distT="0" distB="0" distL="0" distR="0" wp14:anchorId="5FF13C59" wp14:editId="44A50191">
+            <wp:extent cx="4632960" cy="845820"/>
+            <wp:effectExtent l="0" t="0" r="0" b="0"/>
+            <wp:docPr id="4" name="Picture 4" descr="https://lh6.googleusercontent.com/_t5V8OZ--HqFHFUoxRCaqagsdCR90zggygV0dP7-2vqheCmkGq47E_1QgMboTxu3ZItjb-_TX8g1jzMK4G1Pu-ECi0w78vKOV1X_SjzY5n1E8z8flnyQFecsmrKEQp6vky3videk"/>
+            <wp:cNvGraphicFramePr>
+              <a:graphicFrameLocks xmlns:a="http://schemas.openxmlformats.org/drawingml/2006/main" noChangeAspect="1"/>
+            </wp:cNvGraphicFramePr>
+            <a:graphic xmlns:a="http://schemas.openxmlformats.org/drawingml/2006/main">
+              <a:graphicData uri="http://schemas.openxmlformats.org/drawingml/2006/picture">
+                <pic:pic xmlns:pic="http://schemas.openxmlformats.org/drawingml/2006/picture">
+                  <pic:nvPicPr>
+                    <pic:cNvPr id="0" name="Picture 1" descr="https://lh6.googleusercontent.com/_t5V8OZ--HqFHFUoxRCaqagsdCR90zggygV0dP7-2vqheCmkGq47E_1QgMboTxu3ZItjb-_TX8g1jzMK4G1Pu-ECi0w78vKOV1X_SjzY5n1E8z8flnyQFecsmrKEQp6vky3videk"/>
+                    <pic:cNvPicPr>
+                      <a:picLocks noChangeAspect="1" noChangeArrowheads="1"/>
+                    </pic:cNvPicPr>
+                  </pic:nvPicPr>
+                  <pic:blipFill>
+                    <a:blip r:embed="rId8">
+                      <a:alphaModFix/>
+                      <a:extLst>
+                        <a:ext uri="{BEBA8EAE-BF5A-486C-A8C5-ECC9F3942E4B}">
+                          <a14:imgProps xmlns:a14="http://schemas.microsoft.com/office/drawing/2010/main">
+                            <a14:imgLayer r:embed="rId9">
+                              <a14:imgEffect>
+                                <a14:brightnessContrast bright="-40000" contrast="-40000"/>
+                              </a14:imgEffect>
+                            </a14:imgLayer>
+                          </a14:imgProps>
+                        </a:ext>
+                        <a:ext uri="{28A0092B-C50C-407E-A947-70E740481C1C}">
+                          <a14:useLocalDpi xmlns:a14="http://schemas.microsoft.com/office/drawing/2010/main" val="0"/>
+                        </a:ext>
+                      </a:extLst>
+                    </a:blip>
+                    <a:srcRect/>
+                    <a:stretch>
+                      <a:fillRect/>
+                    </a:stretch>
+                  </pic:blipFill>
+                  <pic:spPr bwMode="auto">
+                    <a:xfrm>
+                      <a:off x="0" y="0"/>
+                      <a:ext cx="4649266" cy="848797"/>
+                    </a:xfrm>
+                    <a:prstGeom prst="rect">
+                      <a:avLst/>
+                    </a:prstGeom>
+                    <a:noFill/>
+                    <a:ln>
+                      <a:noFill/>
+                    </a:ln>
+                  </pic:spPr>
+                </pic:pic>
+              </a:graphicData>
+            </a:graphic>
+          </wp:inline>
+        </w:drawing>
       </w:r>
     </w:p>
     <w:p>
@@ -59,7 +175,7 @@
                     </pic:cNvPicPr>
                   </pic:nvPicPr>
                   <pic:blipFill>
-                    <a:blip r:embed="rId8"/>
+                    <a:blip r:embed="rId10"/>
                     <a:stretch>
                       <a:fillRect/>
                     </a:stretch>
@@ -105,7 +221,7 @@
                     </pic:cNvPicPr>
                   </pic:nvPicPr>
                   <pic:blipFill>
-                    <a:blip r:embed="rId9"/>
+                    <a:blip r:embed="rId11"/>
                     <a:stretch>
                       <a:fillRect/>
                     </a:stretch>
@@ -1130,7 +1246,7 @@
                     </pic:cNvPicPr>
                   </pic:nvPicPr>
                   <pic:blipFill>
-                    <a:blip r:embed="rId10"/>
+                    <a:blip r:embed="rId12"/>
                     <a:stretch>
                       <a:fillRect/>
                     </a:stretch>
@@ -3746,7 +3862,6 @@
       </w:r>
     </w:p>
     <w:sectPr>
-      <w:headerReference w:type="default" r:id="rId11"/>
       <w:pgSz w:w="12240" w:h="15840"/>
       <w:pgMar w:top="1440" w:right="1440" w:bottom="1440" w:left="1440" w:header="144" w:footer="720" w:gutter="0"/>
       <w:cols w:space="720"/>
@@ -3798,83 +3913,6 @@
     </w:p>
   </w:footnote>
 </w:footnotes>
-</file>
-
-<file path=word/header1.xml><?xml version="1.0" encoding="utf-8"?>
-<w:hdr xmlns:wpc="http://schemas.microsoft.com/office/word/2010/wordprocessingCanvas" xmlns:cx="http://schemas.microsoft.com/office/drawing/2014/chartex" xmlns:cx1="http://schemas.microsoft.com/office/drawing/2015/9/8/chartex" xmlns:cx2="http://schemas.microsoft.com/office/drawing/2015/10/21/chartex" xmlns:cx3="http://schemas.microsoft.com/office/drawing/2016/5/9/chartex" xmlns:cx4="http://schemas.microsoft.com/office/drawing/2016/5/10/chartex" xmlns:cx5="http://schemas.microsoft.com/office/drawing/2016/5/11/chartex" xmlns:cx6="http://schemas.microsoft.com/office/drawing/2016/5/12/chartex" xmlns:cx7="http://schemas.microsoft.com/office/drawing/2016/5/13/chartex" xmlns:cx8="http://schemas.microsoft.com/office/drawing/2016/5/14/chartex" xmlns:mc="http://schemas.openxmlformats.org/markup-compatibility/2006" xmlns:aink="http://schemas.microsoft.com/office/drawing/2016/ink" xmlns:am3d="http://schemas.microsoft.com/office/drawing/2017/model3d" xmlns:o="urn:schemas-microsoft-com:office:office" xmlns:r="http://schemas.openxmlformats.org/officeDocument/2006/relationships" xmlns:m="http://schemas.openxmlformats.org/officeDocument/2006/math" xmlns:v="urn:schemas-microsoft-com:vml" xmlns:wp14="http://schemas.microsoft.com/office/word/2010/wordprocessingDrawing" xmlns:wp="http://schemas.openxmlformats.org/drawingml/2006/wordprocessingDrawing" xmlns:w10="urn:schemas-microsoft-com:office:word" xmlns:w="http://schemas.openxmlformats.org/wordprocessingml/2006/main" xmlns:w14="http://schemas.microsoft.com/office/word/2010/wordml" xmlns:w15="http://schemas.microsoft.com/office/word/2012/wordml" xmlns:w16cid="http://schemas.microsoft.com/office/word/2016/wordml/cid" xmlns:w16se="http://schemas.microsoft.com/office/word/2015/wordml/symex" xmlns:wpg="http://schemas.microsoft.com/office/word/2010/wordprocessingGroup" xmlns:wpi="http://schemas.microsoft.com/office/word/2010/wordprocessingInk" xmlns:wne="http://schemas.microsoft.com/office/word/2006/wordml" xmlns:wps="http://schemas.microsoft.com/office/word/2010/wordprocessingShape" mc:Ignorable="w14 w15 w16se w16cid wp14">
-  <w:p>
-    <w:pPr>
-      <w:pStyle w:val="Header"/>
-    </w:pPr>
-    <w:r>
-      <w:rPr>
-        <w:rFonts w:ascii="Arial" w:hAnsi="Arial" w:cs="Arial"/>
-        <w:noProof/>
-        <w:color w:val="000000"/>
-        <w:sz w:val="22"/>
-        <w:szCs w:val="22"/>
-      </w:rPr>
-      <w:drawing>
-        <wp:inline distT="0" distB="0" distL="0" distR="0">
-          <wp:extent cx="4632960" cy="845820"/>
-          <wp:effectExtent l="0" t="0" r="0" b="0"/>
-          <wp:docPr id="4" name="Picture 4" descr="https://lh6.googleusercontent.com/_t5V8OZ--HqFHFUoxRCaqagsdCR90zggygV0dP7-2vqheCmkGq47E_1QgMboTxu3ZItjb-_TX8g1jzMK4G1Pu-ECi0w78vKOV1X_SjzY5n1E8z8flnyQFecsmrKEQp6vky3videk"/>
-          <wp:cNvGraphicFramePr>
-            <a:graphicFrameLocks xmlns:a="http://schemas.openxmlformats.org/drawingml/2006/main" noChangeAspect="1"/>
-          </wp:cNvGraphicFramePr>
-          <a:graphic xmlns:a="http://schemas.openxmlformats.org/drawingml/2006/main">
-            <a:graphicData uri="http://schemas.openxmlformats.org/drawingml/2006/picture">
-              <pic:pic xmlns:pic="http://schemas.openxmlformats.org/drawingml/2006/picture">
-                <pic:nvPicPr>
-                  <pic:cNvPr id="0" name="Picture 1" descr="https://lh6.googleusercontent.com/_t5V8OZ--HqFHFUoxRCaqagsdCR90zggygV0dP7-2vqheCmkGq47E_1QgMboTxu3ZItjb-_TX8g1jzMK4G1Pu-ECi0w78vKOV1X_SjzY5n1E8z8flnyQFecsmrKEQp6vky3videk"/>
-                  <pic:cNvPicPr>
-                    <a:picLocks noChangeAspect="1" noChangeArrowheads="1"/>
-                  </pic:cNvPicPr>
-                </pic:nvPicPr>
-                <pic:blipFill>
-                  <a:blip r:embed="rId1">
-                    <a:alphaModFix/>
-                    <a:extLst>
-                      <a:ext uri="{BEBA8EAE-BF5A-486C-A8C5-ECC9F3942E4B}">
-                        <a14:imgProps xmlns:a14="http://schemas.microsoft.com/office/drawing/2010/main">
-                          <a14:imgLayer r:embed="rId2">
-                            <a14:imgEffect>
-                              <a14:brightnessContrast bright="-40000" contrast="-40000"/>
-                            </a14:imgEffect>
-                          </a14:imgLayer>
-                        </a14:imgProps>
-                      </a:ext>
-                      <a:ext uri="{28A0092B-C50C-407E-A947-70E740481C1C}">
-                        <a14:useLocalDpi xmlns:a14="http://schemas.microsoft.com/office/drawing/2010/main" val="0"/>
-                      </a:ext>
-                    </a:extLst>
-                  </a:blip>
-                  <a:srcRect/>
-                  <a:stretch>
-                    <a:fillRect/>
-                  </a:stretch>
-                </pic:blipFill>
-                <pic:spPr bwMode="auto">
-                  <a:xfrm>
-                    <a:off x="0" y="0"/>
-                    <a:ext cx="4649266" cy="848797"/>
-                  </a:xfrm>
-                  <a:prstGeom prst="rect">
-                    <a:avLst/>
-                  </a:prstGeom>
-                  <a:noFill/>
-                  <a:ln>
-                    <a:noFill/>
-                  </a:ln>
-                </pic:spPr>
-              </pic:pic>
-            </a:graphicData>
-          </a:graphic>
-        </wp:inline>
-      </w:drawing>
-    </w:r>
-  </w:p>
-</w:hdr>
 </file>
 
 <file path=word/numbering.xml><?xml version="1.0" encoding="utf-8"?>
@@ -5784,7 +5822,7 @@
 </file>
 
 <file path=customXml/itemProps1.xml><?xml version="1.0" encoding="utf-8"?>
-<ds:datastoreItem xmlns:ds="http://schemas.openxmlformats.org/officeDocument/2006/customXml" ds:itemID="{4DEEE392-1AF4-439A-A4C8-2FCF1B71DDBA}">
+<ds:datastoreItem xmlns:ds="http://schemas.openxmlformats.org/officeDocument/2006/customXml" ds:itemID="{BA4C21C8-AEEA-4602-91D0-B863BB1F858E}">
   <ds:schemaRefs>
     <ds:schemaRef ds:uri="http://schemas.openxmlformats.org/officeDocument/2006/bibliography"/>
   </ds:schemaRefs>

</xml_diff>

<commit_message>
Created Prop table and put it in word doc
</commit_message>
<xml_diff>
--- a/Assignment4_Lobsters-edits.docx
+++ b/Assignment4_Lobsters-edits.docx
@@ -72,8 +72,6 @@
         <w:pStyle w:val="Date"/>
         <w:jc w:val="left"/>
       </w:pPr>
-      <w:bookmarkStart w:id="0" w:name="_GoBack"/>
-      <w:bookmarkEnd w:id="0"/>
       <w:r>
         <w:t>November 13, 2018</w:t>
       </w:r>
@@ -91,7 +89,7 @@
           <w:szCs w:val="22"/>
         </w:rPr>
         <w:drawing>
-          <wp:inline distT="0" distB="0" distL="0" distR="0" wp14:anchorId="5FF13C59" wp14:editId="44A50191">
+          <wp:inline distT="0" distB="0" distL="0" distR="0" wp14:anchorId="2A89ECF1" wp14:editId="0853A622">
             <wp:extent cx="4632960" cy="845820"/>
             <wp:effectExtent l="0" t="0" r="0" b="0"/>
             <wp:docPr id="4" name="Picture 4" descr="https://lh6.googleusercontent.com/_t5V8OZ--HqFHFUoxRCaqagsdCR90zggygV0dP7-2vqheCmkGq47E_1QgMboTxu3ZItjb-_TX8g1jzMK4G1Pu-ECi0w78vKOV1X_SjzY5n1E8z8flnyQFecsmrKEQp6vky3videk"/>
@@ -160,7 +158,7 @@
         </w:rPr>
         <w:lastRenderedPageBreak/>
         <w:drawing>
-          <wp:inline distT="0" distB="0" distL="0" distR="0">
+          <wp:inline distT="0" distB="0" distL="0" distR="0" wp14:anchorId="0C190BE5" wp14:editId="37EA03BE">
             <wp:extent cx="4620126" cy="3696101"/>
             <wp:effectExtent l="0" t="0" r="0" b="0"/>
             <wp:docPr id="1" name="Picture"/>
@@ -206,7 +204,7 @@
           <w:noProof/>
         </w:rPr>
         <w:drawing>
-          <wp:inline distT="0" distB="0" distL="0" distR="0">
+          <wp:inline distT="0" distB="0" distL="0" distR="0" wp14:anchorId="279E68AA" wp14:editId="03221708">
             <wp:extent cx="4620126" cy="3696101"/>
             <wp:effectExtent l="0" t="0" r="0" b="0"/>
             <wp:docPr id="2" name="Picture"/>
@@ -261,19 +259,23 @@
     </w:p>
     <w:tbl>
       <w:tblPr>
-        <w:tblStyle w:val="TableGrid"/>
+        <w:tblStyle w:val="PlainTable1"/>
         <w:tblW w:w="0" w:type="auto"/>
         <w:tblLook w:val="04A0" w:firstRow="1" w:lastRow="0" w:firstColumn="1" w:lastColumn="0" w:noHBand="0" w:noVBand="1"/>
       </w:tblPr>
       <w:tblGrid>
-        <w:gridCol w:w="2327"/>
-        <w:gridCol w:w="2333"/>
-        <w:gridCol w:w="2341"/>
-        <w:gridCol w:w="2349"/>
+        <w:gridCol w:w="2326"/>
+        <w:gridCol w:w="2332"/>
+        <w:gridCol w:w="2342"/>
+        <w:gridCol w:w="2350"/>
       </w:tblGrid>
       <w:tr>
-        <w:tc>
-          <w:tcPr>
+        <w:trPr>
+          <w:cnfStyle w:val="100000000000" w:firstRow="1" w:lastRow="0" w:firstColumn="0" w:lastColumn="0" w:oddVBand="0" w:evenVBand="0" w:oddHBand="0" w:evenHBand="0" w:firstRowFirstColumn="0" w:firstRowLastColumn="0" w:lastRowFirstColumn="0" w:lastRowLastColumn="0"/>
+        </w:trPr>
+        <w:tc>
+          <w:tcPr>
+            <w:cnfStyle w:val="001000000000" w:firstRow="0" w:lastRow="0" w:firstColumn="1" w:lastColumn="0" w:oddVBand="0" w:evenVBand="0" w:oddHBand="0" w:evenHBand="0" w:firstRowFirstColumn="0" w:firstRowLastColumn="0" w:lastRowFirstColumn="0" w:lastRowLastColumn="0"/>
             <w:tcW w:w="2394" w:type="dxa"/>
           </w:tcPr>
           <w:p>
@@ -295,6 +297,7 @@
           <w:p>
             <w:pPr>
               <w:pStyle w:val="Compact"/>
+              <w:cnfStyle w:val="100000000000" w:firstRow="1" w:lastRow="0" w:firstColumn="0" w:lastColumn="0" w:oddVBand="0" w:evenVBand="0" w:oddHBand="0" w:evenHBand="0" w:firstRowFirstColumn="0" w:firstRowLastColumn="0" w:lastRowFirstColumn="0" w:lastRowLastColumn="0"/>
             </w:pPr>
             <w:r>
               <w:t xml:space="preserve"> Mean Lobster Size (mm) </w:t>
@@ -308,6 +311,7 @@
           <w:p>
             <w:pPr>
               <w:pStyle w:val="Compact"/>
+              <w:cnfStyle w:val="100000000000" w:firstRow="1" w:lastRow="0" w:firstColumn="0" w:lastColumn="0" w:oddVBand="0" w:evenVBand="0" w:oddHBand="0" w:evenHBand="0" w:firstRowFirstColumn="0" w:firstRowLastColumn="0" w:lastRowFirstColumn="0" w:lastRowLastColumn="0"/>
             </w:pPr>
             <w:r>
               <w:t>Standard Deviation of Size (mm)</w:t>
@@ -321,6 +325,7 @@
           <w:p>
             <w:pPr>
               <w:pStyle w:val="Compact"/>
+              <w:cnfStyle w:val="100000000000" w:firstRow="1" w:lastRow="0" w:firstColumn="0" w:lastColumn="0" w:oddVBand="0" w:evenVBand="0" w:oddHBand="0" w:evenHBand="0" w:firstRowFirstColumn="0" w:firstRowLastColumn="0" w:lastRowFirstColumn="0" w:lastRowLastColumn="0"/>
             </w:pPr>
             <w:r>
               <w:t>Abundance</w:t>
@@ -329,8 +334,12 @@
         </w:tc>
       </w:tr>
       <w:tr>
-        <w:tc>
-          <w:tcPr>
+        <w:trPr>
+          <w:cnfStyle w:val="000000100000" w:firstRow="0" w:lastRow="0" w:firstColumn="0" w:lastColumn="0" w:oddVBand="0" w:evenVBand="0" w:oddHBand="1" w:evenHBand="0" w:firstRowFirstColumn="0" w:firstRowLastColumn="0" w:lastRowFirstColumn="0" w:lastRowLastColumn="0"/>
+        </w:trPr>
+        <w:tc>
+          <w:tcPr>
+            <w:cnfStyle w:val="001000000000" w:firstRow="0" w:lastRow="0" w:firstColumn="1" w:lastColumn="0" w:oddVBand="0" w:evenVBand="0" w:oddHBand="0" w:evenHBand="0" w:firstRowFirstColumn="0" w:firstRowLastColumn="0" w:lastRowFirstColumn="0" w:lastRowLastColumn="0"/>
             <w:tcW w:w="2394" w:type="dxa"/>
           </w:tcPr>
           <w:p>
@@ -349,6 +358,7 @@
           <w:p>
             <w:pPr>
               <w:pStyle w:val="Compact"/>
+              <w:cnfStyle w:val="000000100000" w:firstRow="0" w:lastRow="0" w:firstColumn="0" w:lastColumn="0" w:oddVBand="0" w:evenVBand="0" w:oddHBand="1" w:evenHBand="0" w:firstRowFirstColumn="0" w:firstRowLastColumn="0" w:lastRowFirstColumn="0" w:lastRowLastColumn="0"/>
             </w:pPr>
             <w:r>
               <w:t>71.00</w:t>
@@ -362,6 +372,7 @@
           <w:p>
             <w:pPr>
               <w:pStyle w:val="Compact"/>
+              <w:cnfStyle w:val="000000100000" w:firstRow="0" w:lastRow="0" w:firstColumn="0" w:lastColumn="0" w:oddVBand="0" w:evenVBand="0" w:oddHBand="1" w:evenHBand="0" w:firstRowFirstColumn="0" w:firstRowLastColumn="0" w:lastRowFirstColumn="0" w:lastRowLastColumn="0"/>
             </w:pPr>
             <w:r>
               <w:t>10.15</w:t>
@@ -375,6 +386,7 @@
           <w:p>
             <w:pPr>
               <w:pStyle w:val="Compact"/>
+              <w:cnfStyle w:val="000000100000" w:firstRow="0" w:lastRow="0" w:firstColumn="0" w:lastColumn="0" w:oddVBand="0" w:evenVBand="0" w:oddHBand="1" w:evenHBand="0" w:firstRowFirstColumn="0" w:firstRowLastColumn="0" w:lastRowFirstColumn="0" w:lastRowLastColumn="0"/>
             </w:pPr>
             <w:r>
               <w:t>38</w:t>
@@ -385,6 +397,7 @@
       <w:tr>
         <w:tc>
           <w:tcPr>
+            <w:cnfStyle w:val="001000000000" w:firstRow="0" w:lastRow="0" w:firstColumn="1" w:lastColumn="0" w:oddVBand="0" w:evenVBand="0" w:oddHBand="0" w:evenHBand="0" w:firstRowFirstColumn="0" w:firstRowLastColumn="0" w:lastRowFirstColumn="0" w:lastRowLastColumn="0"/>
             <w:tcW w:w="2394" w:type="dxa"/>
           </w:tcPr>
           <w:p>
@@ -403,6 +416,7 @@
           <w:p>
             <w:pPr>
               <w:pStyle w:val="Compact"/>
+              <w:cnfStyle w:val="000000000000" w:firstRow="0" w:lastRow="0" w:firstColumn="0" w:lastColumn="0" w:oddVBand="0" w:evenVBand="0" w:oddHBand="0" w:evenHBand="0" w:firstRowFirstColumn="0" w:firstRowLastColumn="0" w:lastRowFirstColumn="0" w:lastRowLastColumn="0"/>
             </w:pPr>
             <w:r>
               <w:t>74.36</w:t>
@@ -416,6 +430,7 @@
           <w:p>
             <w:pPr>
               <w:pStyle w:val="Compact"/>
+              <w:cnfStyle w:val="000000000000" w:firstRow="0" w:lastRow="0" w:firstColumn="0" w:lastColumn="0" w:oddVBand="0" w:evenVBand="0" w:oddHBand="0" w:evenHBand="0" w:firstRowFirstColumn="0" w:firstRowLastColumn="0" w:lastRowFirstColumn="0" w:lastRowLastColumn="0"/>
             </w:pPr>
             <w:r>
               <w:t>14.62</w:t>
@@ -429,6 +444,7 @@
           <w:p>
             <w:pPr>
               <w:pStyle w:val="Compact"/>
+              <w:cnfStyle w:val="000000000000" w:firstRow="0" w:lastRow="0" w:firstColumn="0" w:lastColumn="0" w:oddVBand="0" w:evenVBand="0" w:oddHBand="0" w:evenHBand="0" w:firstRowFirstColumn="0" w:firstRowLastColumn="0" w:lastRowFirstColumn="0" w:lastRowLastColumn="0"/>
             </w:pPr>
             <w:r>
               <w:t>78</w:t>
@@ -437,8 +453,12 @@
         </w:tc>
       </w:tr>
       <w:tr>
-        <w:tc>
-          <w:tcPr>
+        <w:trPr>
+          <w:cnfStyle w:val="000000100000" w:firstRow="0" w:lastRow="0" w:firstColumn="0" w:lastColumn="0" w:oddVBand="0" w:evenVBand="0" w:oddHBand="1" w:evenHBand="0" w:firstRowFirstColumn="0" w:firstRowLastColumn="0" w:lastRowFirstColumn="0" w:lastRowLastColumn="0"/>
+        </w:trPr>
+        <w:tc>
+          <w:tcPr>
+            <w:cnfStyle w:val="001000000000" w:firstRow="0" w:lastRow="0" w:firstColumn="1" w:lastColumn="0" w:oddVBand="0" w:evenVBand="0" w:oddHBand="0" w:evenHBand="0" w:firstRowFirstColumn="0" w:firstRowLastColumn="0" w:lastRowFirstColumn="0" w:lastRowLastColumn="0"/>
             <w:tcW w:w="2394" w:type="dxa"/>
           </w:tcPr>
           <w:p>
@@ -457,6 +477,7 @@
           <w:p>
             <w:pPr>
               <w:pStyle w:val="Compact"/>
+              <w:cnfStyle w:val="000000100000" w:firstRow="0" w:lastRow="0" w:firstColumn="0" w:lastColumn="0" w:oddVBand="0" w:evenVBand="0" w:oddHBand="1" w:evenHBand="0" w:firstRowFirstColumn="0" w:firstRowLastColumn="0" w:lastRowFirstColumn="0" w:lastRowLastColumn="0"/>
             </w:pPr>
             <w:r>
               <w:t>66.08</w:t>
@@ -470,6 +491,7 @@
           <w:p>
             <w:pPr>
               <w:pStyle w:val="Compact"/>
+              <w:cnfStyle w:val="000000100000" w:firstRow="0" w:lastRow="0" w:firstColumn="0" w:lastColumn="0" w:oddVBand="0" w:evenVBand="0" w:oddHBand="1" w:evenHBand="0" w:firstRowFirstColumn="0" w:firstRowLastColumn="0" w:lastRowFirstColumn="0" w:lastRowLastColumn="0"/>
             </w:pPr>
             <w:r>
               <w:t>12.09</w:t>
@@ -483,6 +505,7 @@
           <w:p>
             <w:pPr>
               <w:pStyle w:val="Compact"/>
+              <w:cnfStyle w:val="000000100000" w:firstRow="0" w:lastRow="0" w:firstColumn="0" w:lastColumn="0" w:oddVBand="0" w:evenVBand="0" w:oddHBand="1" w:evenHBand="0" w:firstRowFirstColumn="0" w:firstRowLastColumn="0" w:lastRowFirstColumn="0" w:lastRowLastColumn="0"/>
             </w:pPr>
             <w:r>
               <w:t>26</w:t>
@@ -493,6 +516,7 @@
       <w:tr>
         <w:tc>
           <w:tcPr>
+            <w:cnfStyle w:val="001000000000" w:firstRow="0" w:lastRow="0" w:firstColumn="1" w:lastColumn="0" w:oddVBand="0" w:evenVBand="0" w:oddHBand="0" w:evenHBand="0" w:firstRowFirstColumn="0" w:firstRowLastColumn="0" w:lastRowFirstColumn="0" w:lastRowLastColumn="0"/>
             <w:tcW w:w="2394" w:type="dxa"/>
           </w:tcPr>
           <w:p>
@@ -511,6 +535,7 @@
           <w:p>
             <w:pPr>
               <w:pStyle w:val="Compact"/>
+              <w:cnfStyle w:val="000000000000" w:firstRow="0" w:lastRow="0" w:firstColumn="0" w:lastColumn="0" w:oddVBand="0" w:evenVBand="0" w:oddHBand="0" w:evenHBand="0" w:firstRowFirstColumn="0" w:firstRowLastColumn="0" w:lastRowFirstColumn="0" w:lastRowLastColumn="0"/>
             </w:pPr>
             <w:r>
               <w:t>77.25</w:t>
@@ -524,6 +549,7 @@
           <w:p>
             <w:pPr>
               <w:pStyle w:val="Compact"/>
+              <w:cnfStyle w:val="000000000000" w:firstRow="0" w:lastRow="0" w:firstColumn="0" w:lastColumn="0" w:oddVBand="0" w:evenVBand="0" w:oddHBand="0" w:evenHBand="0" w:firstRowFirstColumn="0" w:firstRowLastColumn="0" w:lastRowFirstColumn="0" w:lastRowLastColumn="0"/>
             </w:pPr>
             <w:r>
               <w:t>10.59</w:t>
@@ -537,6 +563,7 @@
           <w:p>
             <w:pPr>
               <w:pStyle w:val="Compact"/>
+              <w:cnfStyle w:val="000000000000" w:firstRow="0" w:lastRow="0" w:firstColumn="0" w:lastColumn="0" w:oddVBand="0" w:evenVBand="0" w:oddHBand="0" w:evenHBand="0" w:firstRowFirstColumn="0" w:firstRowLastColumn="0" w:lastRowFirstColumn="0" w:lastRowLastColumn="0"/>
             </w:pPr>
             <w:r>
               <w:t>83</w:t>
@@ -545,8 +572,12 @@
         </w:tc>
       </w:tr>
       <w:tr>
-        <w:tc>
-          <w:tcPr>
+        <w:trPr>
+          <w:cnfStyle w:val="000000100000" w:firstRow="0" w:lastRow="0" w:firstColumn="0" w:lastColumn="0" w:oddVBand="0" w:evenVBand="0" w:oddHBand="1" w:evenHBand="0" w:firstRowFirstColumn="0" w:firstRowLastColumn="0" w:lastRowFirstColumn="0" w:lastRowLastColumn="0"/>
+        </w:trPr>
+        <w:tc>
+          <w:tcPr>
+            <w:cnfStyle w:val="001000000000" w:firstRow="0" w:lastRow="0" w:firstColumn="1" w:lastColumn="0" w:oddVBand="0" w:evenVBand="0" w:oddHBand="0" w:evenHBand="0" w:firstRowFirstColumn="0" w:firstRowLastColumn="0" w:lastRowFirstColumn="0" w:lastRowLastColumn="0"/>
             <w:tcW w:w="2394" w:type="dxa"/>
           </w:tcPr>
           <w:p>
@@ -565,6 +596,7 @@
           <w:p>
             <w:pPr>
               <w:pStyle w:val="Compact"/>
+              <w:cnfStyle w:val="000000100000" w:firstRow="0" w:lastRow="0" w:firstColumn="0" w:lastColumn="0" w:oddVBand="0" w:evenVBand="0" w:oddHBand="1" w:evenHBand="0" w:firstRowFirstColumn="0" w:firstRowLastColumn="0" w:lastRowFirstColumn="0" w:lastRowLastColumn="0"/>
             </w:pPr>
             <w:r>
               <w:t>73.00</w:t>
@@ -578,6 +610,7 @@
           <w:p>
             <w:pPr>
               <w:pStyle w:val="Compact"/>
+              <w:cnfStyle w:val="000000100000" w:firstRow="0" w:lastRow="0" w:firstColumn="0" w:lastColumn="0" w:oddVBand="0" w:evenVBand="0" w:oddHBand="1" w:evenHBand="0" w:firstRowFirstColumn="0" w:firstRowLastColumn="0" w:lastRowFirstColumn="0" w:lastRowLastColumn="0"/>
             </w:pPr>
             <w:r>
               <w:t>11.75</w:t>
@@ -591,6 +624,7 @@
           <w:p>
             <w:pPr>
               <w:pStyle w:val="Compact"/>
+              <w:cnfStyle w:val="000000100000" w:firstRow="0" w:lastRow="0" w:firstColumn="0" w:lastColumn="0" w:oddVBand="0" w:evenVBand="0" w:oddHBand="1" w:evenHBand="0" w:firstRowFirstColumn="0" w:firstRowLastColumn="0" w:lastRowFirstColumn="0" w:lastRowLastColumn="0"/>
             </w:pPr>
             <w:r>
               <w:t>6</w:t>
@@ -691,13 +725,7 @@
         <w:rPr>
           <w:rStyle w:val="VerbatimChar"/>
         </w:rPr>
-        <w:t xml:space="preserve">##          </w:t>
-      </w:r>
-      <w:r>
-        <w:rPr>
-          <w:rStyle w:val="VerbatimChar"/>
-        </w:rPr>
-        <w:t xml:space="preserve">     Df Sum Sq Mean Sq F value Pr(&gt;F)   </w:t>
+        <w:t xml:space="preserve">##               Df Sum Sq Mean Sq F value Pr(&gt;F)   </w:t>
       </w:r>
       <w:r>
         <w:br/>
@@ -744,13 +772,7 @@
         <w:rPr>
           <w:rStyle w:val="VerbatimChar"/>
         </w:rPr>
-        <w:t>##   Tukey multiple comparisons of m</w:t>
-      </w:r>
-      <w:r>
-        <w:rPr>
-          <w:rStyle w:val="VerbatimChar"/>
-        </w:rPr>
-        <w:t>eans</w:t>
+        <w:t>##   Tukey multiple comparisons of means</w:t>
       </w:r>
       <w:r>
         <w:br/>
@@ -858,13 +880,7 @@
         <w:rPr>
           <w:rStyle w:val="VerbatimChar"/>
         </w:rPr>
-        <w:t xml:space="preserve">## MOHK-CARP -0.2297872 -3.23309697 </w:t>
-      </w:r>
-      <w:r>
-        <w:rPr>
-          <w:rStyle w:val="VerbatimChar"/>
-        </w:rPr>
-        <w:t>2.773523 0.9995765</w:t>
+        <w:t>## MOHK-CARP -0.2297872 -3.23309697 2.773523 0.9995765</w:t>
       </w:r>
       <w:r>
         <w:br/>
@@ -919,20 +935,24 @@
     </w:p>
     <w:tbl>
       <w:tblPr>
-        <w:tblStyle w:val="TableGrid"/>
+        <w:tblStyle w:val="PlainTable1"/>
         <w:tblpPr w:leftFromText="180" w:rightFromText="180" w:vertAnchor="text" w:horzAnchor="margin" w:tblpY="229"/>
         <w:tblW w:w="0" w:type="auto"/>
         <w:tblLook w:val="04A0" w:firstRow="1" w:lastRow="0" w:firstColumn="1" w:lastColumn="0" w:noHBand="0" w:noVBand="1"/>
       </w:tblPr>
       <w:tblGrid>
-        <w:gridCol w:w="2327"/>
-        <w:gridCol w:w="2333"/>
-        <w:gridCol w:w="2341"/>
-        <w:gridCol w:w="2349"/>
+        <w:gridCol w:w="2326"/>
+        <w:gridCol w:w="2332"/>
+        <w:gridCol w:w="2342"/>
+        <w:gridCol w:w="2350"/>
       </w:tblGrid>
       <w:tr>
-        <w:tc>
-          <w:tcPr>
+        <w:trPr>
+          <w:cnfStyle w:val="100000000000" w:firstRow="1" w:lastRow="0" w:firstColumn="0" w:lastColumn="0" w:oddVBand="0" w:evenVBand="0" w:oddHBand="0" w:evenHBand="0" w:firstRowFirstColumn="0" w:firstRowLastColumn="0" w:lastRowFirstColumn="0" w:lastRowLastColumn="0"/>
+        </w:trPr>
+        <w:tc>
+          <w:tcPr>
+            <w:cnfStyle w:val="001000000000" w:firstRow="0" w:lastRow="0" w:firstColumn="1" w:lastColumn="0" w:oddVBand="0" w:evenVBand="0" w:oddHBand="0" w:evenHBand="0" w:firstRowFirstColumn="0" w:firstRowLastColumn="0" w:lastRowFirstColumn="0" w:lastRowLastColumn="0"/>
             <w:tcW w:w="2394" w:type="dxa"/>
           </w:tcPr>
           <w:p>
@@ -954,6 +974,7 @@
           <w:p>
             <w:pPr>
               <w:pStyle w:val="Compact"/>
+              <w:cnfStyle w:val="100000000000" w:firstRow="1" w:lastRow="0" w:firstColumn="0" w:lastColumn="0" w:oddVBand="0" w:evenVBand="0" w:oddHBand="0" w:evenHBand="0" w:firstRowFirstColumn="0" w:firstRowLastColumn="0" w:lastRowFirstColumn="0" w:lastRowLastColumn="0"/>
             </w:pPr>
             <w:r>
               <w:t xml:space="preserve"> Mean Lobster Size (mm) </w:t>
@@ -967,6 +988,7 @@
           <w:p>
             <w:pPr>
               <w:pStyle w:val="Compact"/>
+              <w:cnfStyle w:val="100000000000" w:firstRow="1" w:lastRow="0" w:firstColumn="0" w:lastColumn="0" w:oddVBand="0" w:evenVBand="0" w:oddHBand="0" w:evenHBand="0" w:firstRowFirstColumn="0" w:firstRowLastColumn="0" w:lastRowFirstColumn="0" w:lastRowLastColumn="0"/>
             </w:pPr>
             <w:r>
               <w:t>Standard Deviation of Size (mm)</w:t>
@@ -980,6 +1002,7 @@
           <w:p>
             <w:pPr>
               <w:pStyle w:val="Compact"/>
+              <w:cnfStyle w:val="100000000000" w:firstRow="1" w:lastRow="0" w:firstColumn="0" w:lastColumn="0" w:oddVBand="0" w:evenVBand="0" w:oddHBand="0" w:evenHBand="0" w:firstRowFirstColumn="0" w:firstRowLastColumn="0" w:lastRowFirstColumn="0" w:lastRowLastColumn="0"/>
             </w:pPr>
             <w:r>
               <w:t>Abundance</w:t>
@@ -988,8 +1011,12 @@
         </w:tc>
       </w:tr>
       <w:tr>
-        <w:tc>
-          <w:tcPr>
+        <w:trPr>
+          <w:cnfStyle w:val="000000100000" w:firstRow="0" w:lastRow="0" w:firstColumn="0" w:lastColumn="0" w:oddVBand="0" w:evenVBand="0" w:oddHBand="1" w:evenHBand="0" w:firstRowFirstColumn="0" w:firstRowLastColumn="0" w:lastRowFirstColumn="0" w:lastRowLastColumn="0"/>
+        </w:trPr>
+        <w:tc>
+          <w:tcPr>
+            <w:cnfStyle w:val="001000000000" w:firstRow="0" w:lastRow="0" w:firstColumn="1" w:lastColumn="0" w:oddVBand="0" w:evenVBand="0" w:oddHBand="0" w:evenHBand="0" w:firstRowFirstColumn="0" w:firstRowLastColumn="0" w:lastRowFirstColumn="0" w:lastRowLastColumn="0"/>
             <w:tcW w:w="2394" w:type="dxa"/>
           </w:tcPr>
           <w:p>
@@ -1008,6 +1035,7 @@
           <w:p>
             <w:pPr>
               <w:pStyle w:val="Compact"/>
+              <w:cnfStyle w:val="000000100000" w:firstRow="0" w:lastRow="0" w:firstColumn="0" w:lastColumn="0" w:oddVBand="0" w:evenVBand="0" w:oddHBand="1" w:evenHBand="0" w:firstRowFirstColumn="0" w:firstRowLastColumn="0" w:lastRowFirstColumn="0" w:lastRowLastColumn="0"/>
             </w:pPr>
             <w:r>
               <w:t>73.90</w:t>
@@ -1021,6 +1049,7 @@
           <w:p>
             <w:pPr>
               <w:pStyle w:val="Compact"/>
+              <w:cnfStyle w:val="000000100000" w:firstRow="0" w:lastRow="0" w:firstColumn="0" w:lastColumn="0" w:oddVBand="0" w:evenVBand="0" w:oddHBand="1" w:evenHBand="0" w:firstRowFirstColumn="0" w:firstRowLastColumn="0" w:lastRowFirstColumn="0" w:lastRowLastColumn="0"/>
             </w:pPr>
             <w:r>
               <w:t>11.89</w:t>
@@ -1034,6 +1063,7 @@
           <w:p>
             <w:pPr>
               <w:pStyle w:val="Compact"/>
+              <w:cnfStyle w:val="000000100000" w:firstRow="0" w:lastRow="0" w:firstColumn="0" w:lastColumn="0" w:oddVBand="0" w:evenVBand="0" w:oddHBand="1" w:evenHBand="0" w:firstRowFirstColumn="0" w:firstRowLastColumn="0" w:lastRowFirstColumn="0" w:lastRowLastColumn="0"/>
             </w:pPr>
             <w:r>
               <w:t>67</w:t>
@@ -1044,6 +1074,7 @@
       <w:tr>
         <w:tc>
           <w:tcPr>
+            <w:cnfStyle w:val="001000000000" w:firstRow="0" w:lastRow="0" w:firstColumn="1" w:lastColumn="0" w:oddVBand="0" w:evenVBand="0" w:oddHBand="0" w:evenHBand="0" w:firstRowFirstColumn="0" w:firstRowLastColumn="0" w:lastRowFirstColumn="0" w:lastRowLastColumn="0"/>
             <w:tcW w:w="2394" w:type="dxa"/>
           </w:tcPr>
           <w:p>
@@ -1060,6 +1091,9 @@
             <w:tcW w:w="2394" w:type="dxa"/>
           </w:tcPr>
           <w:p>
+            <w:pPr>
+              <w:cnfStyle w:val="000000000000" w:firstRow="0" w:lastRow="0" w:firstColumn="0" w:lastColumn="0" w:oddVBand="0" w:evenVBand="0" w:oddHBand="0" w:evenHBand="0" w:firstRowFirstColumn="0" w:firstRowLastColumn="0" w:lastRowFirstColumn="0" w:lastRowLastColumn="0"/>
+            </w:pPr>
             <w:r>
               <w:t>72.23</w:t>
             </w:r>
@@ -1070,6 +1104,9 @@
             <w:tcW w:w="2394" w:type="dxa"/>
           </w:tcPr>
           <w:p>
+            <w:pPr>
+              <w:cnfStyle w:val="000000000000" w:firstRow="0" w:lastRow="0" w:firstColumn="0" w:lastColumn="0" w:oddVBand="0" w:evenVBand="0" w:oddHBand="0" w:evenHBand="0" w:firstRowFirstColumn="0" w:firstRowLastColumn="0" w:lastRowFirstColumn="0" w:lastRowLastColumn="0"/>
+            </w:pPr>
             <w:r>
               <w:t>13.21</w:t>
             </w:r>
@@ -1080,6 +1117,9 @@
             <w:tcW w:w="2394" w:type="dxa"/>
           </w:tcPr>
           <w:p>
+            <w:pPr>
+              <w:cnfStyle w:val="000000000000" w:firstRow="0" w:lastRow="0" w:firstColumn="0" w:lastColumn="0" w:oddVBand="0" w:evenVBand="0" w:oddHBand="0" w:evenHBand="0" w:firstRowFirstColumn="0" w:firstRowLastColumn="0" w:lastRowFirstColumn="0" w:lastRowLastColumn="0"/>
+            </w:pPr>
             <w:r>
               <w:t>705</w:t>
             </w:r>
@@ -1087,8 +1127,12 @@
         </w:tc>
       </w:tr>
       <w:tr>
-        <w:tc>
-          <w:tcPr>
+        <w:trPr>
+          <w:cnfStyle w:val="000000100000" w:firstRow="0" w:lastRow="0" w:firstColumn="0" w:lastColumn="0" w:oddVBand="0" w:evenVBand="0" w:oddHBand="1" w:evenHBand="0" w:firstRowFirstColumn="0" w:firstRowLastColumn="0" w:lastRowFirstColumn="0" w:lastRowLastColumn="0"/>
+        </w:trPr>
+        <w:tc>
+          <w:tcPr>
+            <w:cnfStyle w:val="001000000000" w:firstRow="0" w:lastRow="0" w:firstColumn="1" w:lastColumn="0" w:oddVBand="0" w:evenVBand="0" w:oddHBand="0" w:evenHBand="0" w:firstRowFirstColumn="0" w:firstRowLastColumn="0" w:lastRowFirstColumn="0" w:lastRowLastColumn="0"/>
             <w:tcW w:w="2394" w:type="dxa"/>
           </w:tcPr>
           <w:p>
@@ -1105,6 +1149,9 @@
             <w:tcW w:w="2394" w:type="dxa"/>
           </w:tcPr>
           <w:p>
+            <w:pPr>
+              <w:cnfStyle w:val="000000100000" w:firstRow="0" w:lastRow="0" w:firstColumn="0" w:lastColumn="0" w:oddVBand="0" w:evenVBand="0" w:oddHBand="1" w:evenHBand="0" w:firstRowFirstColumn="0" w:firstRowLastColumn="0" w:lastRowFirstColumn="0" w:lastRowLastColumn="0"/>
+            </w:pPr>
             <w:r>
               <w:t>71.45</w:t>
             </w:r>
@@ -1115,6 +1162,9 @@
             <w:tcW w:w="2394" w:type="dxa"/>
           </w:tcPr>
           <w:p>
+            <w:pPr>
+              <w:cnfStyle w:val="000000100000" w:firstRow="0" w:lastRow="0" w:firstColumn="0" w:lastColumn="0" w:oddVBand="0" w:evenVBand="0" w:oddHBand="1" w:evenHBand="0" w:firstRowFirstColumn="0" w:firstRowLastColumn="0" w:lastRowFirstColumn="0" w:lastRowLastColumn="0"/>
+            </w:pPr>
             <w:r>
               <w:t>14.32</w:t>
             </w:r>
@@ -1125,6 +1175,9 @@
             <w:tcW w:w="2394" w:type="dxa"/>
           </w:tcPr>
           <w:p>
+            <w:pPr>
+              <w:cnfStyle w:val="000000100000" w:firstRow="0" w:lastRow="0" w:firstColumn="0" w:lastColumn="0" w:oddVBand="0" w:evenVBand="0" w:oddHBand="1" w:evenHBand="0" w:firstRowFirstColumn="0" w:firstRowLastColumn="0" w:lastRowFirstColumn="0" w:lastRowLastColumn="0"/>
+            </w:pPr>
             <w:r>
               <w:t>606</w:t>
             </w:r>
@@ -1134,6 +1187,7 @@
       <w:tr>
         <w:tc>
           <w:tcPr>
+            <w:cnfStyle w:val="001000000000" w:firstRow="0" w:lastRow="0" w:firstColumn="1" w:lastColumn="0" w:oddVBand="0" w:evenVBand="0" w:oddHBand="0" w:evenHBand="0" w:firstRowFirstColumn="0" w:firstRowLastColumn="0" w:lastRowFirstColumn="0" w:lastRowLastColumn="0"/>
             <w:tcW w:w="2394" w:type="dxa"/>
           </w:tcPr>
           <w:p>
@@ -1150,6 +1204,9 @@
             <w:tcW w:w="2394" w:type="dxa"/>
           </w:tcPr>
           <w:p>
+            <w:pPr>
+              <w:cnfStyle w:val="000000000000" w:firstRow="0" w:lastRow="0" w:firstColumn="0" w:lastColumn="0" w:oddVBand="0" w:evenVBand="0" w:oddHBand="0" w:evenHBand="0" w:firstRowFirstColumn="0" w:firstRowLastColumn="0" w:lastRowFirstColumn="0" w:lastRowLastColumn="0"/>
+            </w:pPr>
             <w:r>
               <w:t>72.00</w:t>
             </w:r>
@@ -1160,6 +1217,9 @@
             <w:tcW w:w="2394" w:type="dxa"/>
           </w:tcPr>
           <w:p>
+            <w:pPr>
+              <w:cnfStyle w:val="000000000000" w:firstRow="0" w:lastRow="0" w:firstColumn="0" w:lastColumn="0" w:oddVBand="0" w:evenVBand="0" w:oddHBand="0" w:evenHBand="0" w:firstRowFirstColumn="0" w:firstRowLastColumn="0" w:lastRowFirstColumn="0" w:lastRowLastColumn="0"/>
+            </w:pPr>
             <w:r>
               <w:t>9.28</w:t>
             </w:r>
@@ -1170,6 +1230,9 @@
             <w:tcW w:w="2394" w:type="dxa"/>
           </w:tcPr>
           <w:p>
+            <w:pPr>
+              <w:cnfStyle w:val="000000000000" w:firstRow="0" w:lastRow="0" w:firstColumn="0" w:lastColumn="0" w:oddVBand="0" w:evenVBand="0" w:oddHBand="0" w:evenHBand="0" w:firstRowFirstColumn="0" w:firstRowLastColumn="0" w:lastRowFirstColumn="0" w:lastRowLastColumn="0"/>
+            </w:pPr>
             <w:r>
               <w:t>178</w:t>
             </w:r>
@@ -1177,8 +1240,12 @@
         </w:tc>
       </w:tr>
       <w:tr>
-        <w:tc>
-          <w:tcPr>
+        <w:trPr>
+          <w:cnfStyle w:val="000000100000" w:firstRow="0" w:lastRow="0" w:firstColumn="0" w:lastColumn="0" w:oddVBand="0" w:evenVBand="0" w:oddHBand="1" w:evenHBand="0" w:firstRowFirstColumn="0" w:firstRowLastColumn="0" w:lastRowFirstColumn="0" w:lastRowLastColumn="0"/>
+        </w:trPr>
+        <w:tc>
+          <w:tcPr>
+            <w:cnfStyle w:val="001000000000" w:firstRow="0" w:lastRow="0" w:firstColumn="1" w:lastColumn="0" w:oddVBand="0" w:evenVBand="0" w:oddHBand="0" w:evenHBand="0" w:firstRowFirstColumn="0" w:firstRowLastColumn="0" w:lastRowFirstColumn="0" w:lastRowLastColumn="0"/>
             <w:tcW w:w="2394" w:type="dxa"/>
           </w:tcPr>
           <w:p>
@@ -1195,6 +1262,9 @@
             <w:tcW w:w="2394" w:type="dxa"/>
           </w:tcPr>
           <w:p>
+            <w:pPr>
+              <w:cnfStyle w:val="000000100000" w:firstRow="0" w:lastRow="0" w:firstColumn="0" w:lastColumn="0" w:oddVBand="0" w:evenVBand="0" w:oddHBand="1" w:evenHBand="0" w:firstRowFirstColumn="0" w:firstRowLastColumn="0" w:lastRowFirstColumn="0" w:lastRowLastColumn="0"/>
+            </w:pPr>
             <w:r>
               <w:t>76.23</w:t>
             </w:r>
@@ -1205,6 +1275,9 @@
             <w:tcW w:w="2394" w:type="dxa"/>
           </w:tcPr>
           <w:p>
+            <w:pPr>
+              <w:cnfStyle w:val="000000100000" w:firstRow="0" w:lastRow="0" w:firstColumn="0" w:lastColumn="0" w:oddVBand="0" w:evenVBand="0" w:oddHBand="1" w:evenHBand="0" w:firstRowFirstColumn="0" w:firstRowLastColumn="0" w:lastRowFirstColumn="0" w:lastRowLastColumn="0"/>
+            </w:pPr>
             <w:r>
               <w:t>11.39</w:t>
             </w:r>
@@ -1215,6 +1288,9 @@
             <w:tcW w:w="2394" w:type="dxa"/>
           </w:tcPr>
           <w:p>
+            <w:pPr>
+              <w:cnfStyle w:val="000000100000" w:firstRow="0" w:lastRow="0" w:firstColumn="0" w:lastColumn="0" w:oddVBand="0" w:evenVBand="0" w:oddHBand="1" w:evenHBand="0" w:firstRowFirstColumn="0" w:firstRowLastColumn="0" w:lastRowFirstColumn="0" w:lastRowLastColumn="0"/>
+            </w:pPr>
             <w:r>
               <w:t>112</w:t>
             </w:r>
@@ -1231,7 +1307,7 @@
           <w:noProof/>
         </w:rPr>
         <w:drawing>
-          <wp:inline distT="0" distB="0" distL="0" distR="0">
+          <wp:inline distT="0" distB="0" distL="0" distR="0" wp14:anchorId="4DDA3624" wp14:editId="475BF1AD">
             <wp:extent cx="4620126" cy="3696101"/>
             <wp:effectExtent l="0" t="0" r="0" b="0"/>
             <wp:docPr id="3" name="Picture"/>
@@ -1308,13 +1384,7 @@
         <w:rPr>
           <w:rStyle w:val="VerbatimChar"/>
         </w:rPr>
-        <w:t>## data:  lobster_NAPL_2012$SIZE and lobster_NAPL_2017</w:t>
-      </w:r>
-      <w:r>
-        <w:rPr>
-          <w:rStyle w:val="VerbatimChar"/>
-        </w:rPr>
-        <w:t>$SIZE</w:t>
+        <w:t>## data:  lobster_NAPL_2012$SIZE and lobster_NAPL_2017$SIZE</w:t>
       </w:r>
       <w:r>
         <w:br/>
@@ -1377,13 +1447,7 @@
         <w:rPr>
           <w:rStyle w:val="VerbatimChar"/>
         </w:rPr>
-        <w:t>##           1.0640</w:t>
-      </w:r>
-      <w:r>
-        <w:rPr>
-          <w:rStyle w:val="VerbatimChar"/>
-        </w:rPr>
-        <w:t>48</w:t>
+        <w:t>##           1.064048</w:t>
       </w:r>
     </w:p>
     <w:p>
@@ -1522,13 +1586,7 @@
         <w:rPr>
           <w:rStyle w:val="VerbatimChar"/>
         </w:rPr>
-        <w:t>## data:  lobster_</w:t>
-      </w:r>
-      <w:r>
-        <w:rPr>
-          <w:rStyle w:val="VerbatimChar"/>
-        </w:rPr>
-        <w:t>AQUE_2012$SIZE and lobster_AQUE_2017$SIZE</w:t>
+        <w:t>## data:  lobster_AQUE_2012$SIZE and lobster_AQUE_2017$SIZE</w:t>
       </w:r>
       <w:r>
         <w:br/>
@@ -1582,13 +1640,7 @@
         <w:rPr>
           <w:rStyle w:val="VerbatimChar"/>
         </w:rPr>
-        <w:t>## rat</w:t>
-      </w:r>
-      <w:r>
-        <w:rPr>
-          <w:rStyle w:val="VerbatimChar"/>
-        </w:rPr>
-        <w:t xml:space="preserve">io of variances </w:t>
+        <w:t xml:space="preserve">## ratio of variances </w:t>
       </w:r>
       <w:r>
         <w:br/>
@@ -1653,13 +1705,7 @@
         <w:rPr>
           <w:rStyle w:val="VerbatimChar"/>
         </w:rPr>
-        <w:t>## alternative hypothesis: true ratio of variances i</w:t>
-      </w:r>
-      <w:r>
-        <w:rPr>
-          <w:rStyle w:val="VerbatimChar"/>
-        </w:rPr>
-        <w:t>s not equal to 1</w:t>
+        <w:t>## alternative hypothesis: true ratio of variances is not equal to 1</w:t>
       </w:r>
       <w:r>
         <w:br/>
@@ -1751,13 +1797,7 @@
         <w:rPr>
           <w:rStyle w:val="VerbatimChar"/>
         </w:rPr>
-        <w:t>## F = 1.2</w:t>
-      </w:r>
-      <w:r>
-        <w:rPr>
-          <w:rStyle w:val="VerbatimChar"/>
-        </w:rPr>
-        <w:t>244, num df = 77, denom df = 704, p-value = 0.2043</w:t>
+        <w:t>## F = 1.2244, num df = 77, denom df = 704, p-value = 0.2043</w:t>
       </w:r>
       <w:r>
         <w:br/>
@@ -1831,13 +1871,7 @@
         <w:rPr>
           <w:rStyle w:val="VerbatimChar"/>
         </w:rPr>
-        <w:t>##  Two S</w:t>
-      </w:r>
-      <w:r>
-        <w:rPr>
-          <w:rStyle w:val="VerbatimChar"/>
-        </w:rPr>
-        <w:t>ample t-test</w:t>
+        <w:t>##  Two Sample t-test</w:t>
       </w:r>
       <w:r>
         <w:br/>
@@ -1974,13 +2008,7 @@
         <w:rPr>
           <w:rStyle w:val="VerbatimChar"/>
         </w:rPr>
-        <w:t>## alternative hypothesis: true difference in means is n</w:t>
-      </w:r>
-      <w:r>
-        <w:rPr>
-          <w:rStyle w:val="VerbatimChar"/>
-        </w:rPr>
-        <w:t>ot equal to 0</w:t>
+        <w:t>## alternative hypothesis: true difference in means is not equal to 0</w:t>
       </w:r>
       <w:r>
         <w:br/>
@@ -2072,13 +2100,7 @@
         <w:rPr>
           <w:rStyle w:val="VerbatimChar"/>
         </w:rPr>
-        <w:t xml:space="preserve">## t = -1.2622, df = </w:t>
-      </w:r>
-      <w:r>
-        <w:rPr>
-          <w:rStyle w:val="VerbatimChar"/>
-        </w:rPr>
-        <w:t>103, p-value = 0.2097</w:t>
+        <w:t>## t = -1.2622, df = 103, p-value = 0.2097</w:t>
       </w:r>
       <w:r>
         <w:br/>
@@ -2170,13 +2192,7 @@
         <w:rPr>
           <w:rStyle w:val="VerbatimChar"/>
         </w:rPr>
-        <w:t>## data</w:t>
-      </w:r>
-      <w:r>
-        <w:rPr>
-          <w:rStyle w:val="VerbatimChar"/>
-        </w:rPr>
-        <w:t>:  lobster_MOHK_2012$SIZE and lobster_MOHK_2017$SIZE</w:t>
+        <w:t>## data:  lobster_MOHK_2012$SIZE and lobster_MOHK_2017$SIZE</w:t>
       </w:r>
       <w:r>
         <w:br/>
@@ -2230,13 +2246,7 @@
         <w:rPr>
           <w:rStyle w:val="VerbatimChar"/>
         </w:rPr>
-        <w:t>## mean of</w:t>
-      </w:r>
-      <w:r>
-        <w:rPr>
-          <w:rStyle w:val="VerbatimChar"/>
-        </w:rPr>
-        <w:t xml:space="preserve"> x mean of y </w:t>
+        <w:t xml:space="preserve">## mean of x mean of y </w:t>
       </w:r>
       <w:r>
         <w:br/>
@@ -2310,13 +2320,7 @@
         <w:rPr>
           <w:rStyle w:val="VerbatimChar"/>
         </w:rPr>
-        <w:t>## 95 percent con</w:t>
-      </w:r>
-      <w:r>
-        <w:rPr>
-          <w:rStyle w:val="VerbatimChar"/>
-        </w:rPr>
-        <w:t>fidence interval:</w:t>
+        <w:t>## 95 percent confidence interval:</w:t>
       </w:r>
       <w:r>
         <w:br/>
@@ -2529,13 +2533,7 @@
         <w:rPr>
           <w:rStyle w:val="VerbatimChar"/>
         </w:rPr>
-        <w:t>## 95 percent confidence interv</w:t>
-      </w:r>
-      <w:r>
-        <w:rPr>
-          <w:rStyle w:val="VerbatimChar"/>
-        </w:rPr>
-        <w:t>al:</w:t>
+        <w:t>## 95 percent confidence interval:</w:t>
       </w:r>
       <w:r>
         <w:br/>
@@ -2665,13 +2663,7 @@
         <w:rPr>
           <w:rStyle w:val="VerbatimChar"/>
         </w:rPr>
-        <w:t>## 95</w:t>
-      </w:r>
-      <w:r>
-        <w:rPr>
-          <w:rStyle w:val="VerbatimChar"/>
-        </w:rPr>
-        <w:t xml:space="preserve"> percent confidence interval:</w:t>
+        <w:t>## 95 percent confidence interval:</w:t>
       </w:r>
       <w:r>
         <w:br/>
@@ -2745,13 +2737,7 @@
         <w:rPr>
           <w:rStyle w:val="VerbatimChar"/>
         </w:rPr>
-        <w:t>## a</w:t>
-      </w:r>
-      <w:r>
-        <w:rPr>
-          <w:rStyle w:val="VerbatimChar"/>
-        </w:rPr>
-        <w:t>lternative hypothesis: true ratio of variances is not equal to 1</w:t>
+        <w:t>## alternative hypothesis: true ratio of variances is not equal to 1</w:t>
       </w:r>
       <w:r>
         <w:br/>
@@ -2834,13 +2820,7 @@
         <w:rPr>
           <w:rStyle w:val="VerbatimChar"/>
         </w:rPr>
-        <w:t>## data:  lobster_MPA_</w:t>
-      </w:r>
-      <w:r>
-        <w:rPr>
-          <w:rStyle w:val="VerbatimChar"/>
-        </w:rPr>
-        <w:t>2017$SIZE and lobster_nonMPA_2017$SIZE</w:t>
+        <w:t>## data:  lobster_MPA_2017$SIZE and lobster_nonMPA_2017$SIZE</w:t>
       </w:r>
       <w:r>
         <w:br/>
@@ -2959,13 +2939,7 @@
         <w:rPr>
           <w:rStyle w:val="VerbatimChar"/>
         </w:rPr>
-        <w:t>## alter</w:t>
-      </w:r>
-      <w:r>
-        <w:rPr>
-          <w:rStyle w:val="VerbatimChar"/>
-        </w:rPr>
-        <w:t>native hypothesis: true ratio of variances is not equal to 1</w:t>
+        <w:t>## alternative hypothesis: true ratio of variances is not equal to 1</w:t>
       </w:r>
       <w:r>
         <w:br/>
@@ -3048,13 +3022,7 @@
         <w:rPr>
           <w:rStyle w:val="VerbatimChar"/>
         </w:rPr>
-        <w:t>## data:  lobster_MPA_20</w:t>
-      </w:r>
-      <w:r>
-        <w:rPr>
-          <w:rStyle w:val="VerbatimChar"/>
-        </w:rPr>
-        <w:t>17count$COUNT and lobster_nonMPA_2017count$COUNT</w:t>
+        <w:t>## data:  lobster_MPA_2017count$COUNT and lobster_nonMPA_2017count$COUNT</w:t>
       </w:r>
       <w:r>
         <w:br/>
@@ -3099,13 +3067,7 @@
         <w:rPr>
           <w:rStyle w:val="VerbatimChar"/>
         </w:rPr>
-        <w:t>## sample estim</w:t>
-      </w:r>
-      <w:r>
-        <w:rPr>
-          <w:rStyle w:val="VerbatimChar"/>
-        </w:rPr>
-        <w:t>ates:</w:t>
+        <w:t>## sample estimates:</w:t>
       </w:r>
       <w:r>
         <w:br/>
@@ -3271,13 +3233,7 @@
         <w:rPr>
           <w:rStyle w:val="VerbatimChar"/>
         </w:rPr>
-        <w:t>## t = -0.16104, df = 1442.5, p-</w:t>
-      </w:r>
-      <w:r>
-        <w:rPr>
-          <w:rStyle w:val="VerbatimChar"/>
-        </w:rPr>
-        <w:t>value = 0.8721</w:t>
+        <w:t>## t = -0.16104, df = 1442.5, p-value = 0.8721</w:t>
       </w:r>
       <w:r>
         <w:br/>
@@ -3396,13 +3352,7 @@
         <w:rPr>
           <w:rStyle w:val="VerbatimChar"/>
         </w:rPr>
-        <w:t>## 95 percent confidence interval</w:t>
-      </w:r>
-      <w:r>
-        <w:rPr>
-          <w:rStyle w:val="VerbatimChar"/>
-        </w:rPr>
-        <w:t>:</w:t>
+        <w:t>## 95 percent confidence interval:</w:t>
       </w:r>
       <w:r>
         <w:br/>
@@ -3586,13 +3536,7 @@
         <w:rPr>
           <w:rStyle w:val="VerbatimChar"/>
         </w:rPr>
-        <w:t>#</w:t>
-      </w:r>
-      <w:r>
-        <w:rPr>
-          <w:rStyle w:val="VerbatimChar"/>
-        </w:rPr>
-        <w:t># 95 percent confidence interval:</w:t>
+        <w:t>## 95 percent confidence interval:</w:t>
       </w:r>
       <w:r>
         <w:br/>
@@ -3704,13 +3648,7 @@
         <w:rPr>
           <w:rStyle w:val="VerbatimChar"/>
         </w:rPr>
-        <w:t>##</w:t>
-      </w:r>
-      <w:r>
-        <w:rPr>
-          <w:rStyle w:val="VerbatimChar"/>
-        </w:rPr>
-        <w:t xml:space="preserve"> </w:t>
+        <w:t xml:space="preserve">## </w:t>
       </w:r>
       <w:r>
         <w:br/>
@@ -3817,6 +3755,9 @@
     <w:p>
       <w:pPr>
         <w:pStyle w:val="SourceCode"/>
+        <w:rPr>
+          <w:rStyle w:val="VerbatimChar"/>
+        </w:rPr>
       </w:pPr>
       <w:r>
         <w:rPr>
@@ -3831,7 +3772,21 @@
         <w:rPr>
           <w:rStyle w:val="VerbatimChar"/>
         </w:rPr>
-        <w:t>##  Pearson's Chi-squared test</w:t>
+        <w:t>#</w:t>
+      </w:r>
+      <w:proofErr w:type="gramStart"/>
+      <w:r>
+        <w:rPr>
+          <w:rStyle w:val="VerbatimChar"/>
+        </w:rPr>
+        <w:t>#  Pearson's</w:t>
+      </w:r>
+      <w:proofErr w:type="gramEnd"/>
+      <w:r>
+        <w:rPr>
+          <w:rStyle w:val="VerbatimChar"/>
+        </w:rPr>
+        <w:t xml:space="preserve"> Chi-squared test</w:t>
       </w:r>
       <w:r>
         <w:br/>
@@ -3860,6 +3815,323 @@
         </w:rPr>
         <w:t>## X-squared = 10.99, df = 4, p-value = 0.02668</w:t>
       </w:r>
+    </w:p>
+    <w:p>
+      <w:pPr>
+        <w:pStyle w:val="SourceCode"/>
+      </w:pPr>
+      <w:r>
+        <w:t>Table 3. Proportion of Legal Lobsters (2017)</w:t>
+      </w:r>
+    </w:p>
+    <w:tbl>
+      <w:tblPr>
+        <w:tblStyle w:val="PlainTable1"/>
+        <w:tblW w:w="0" w:type="auto"/>
+        <w:tblLook w:val="04A0" w:firstRow="1" w:lastRow="0" w:firstColumn="1" w:lastColumn="0" w:noHBand="0" w:noVBand="1"/>
+      </w:tblPr>
+      <w:tblGrid>
+        <w:gridCol w:w="3116"/>
+        <w:gridCol w:w="3117"/>
+        <w:gridCol w:w="3117"/>
+      </w:tblGrid>
+      <w:tr>
+        <w:trPr>
+          <w:cnfStyle w:val="100000000000" w:firstRow="1" w:lastRow="0" w:firstColumn="0" w:lastColumn="0" w:oddVBand="0" w:evenVBand="0" w:oddHBand="0" w:evenHBand="0" w:firstRowFirstColumn="0" w:firstRowLastColumn="0" w:lastRowFirstColumn="0" w:lastRowLastColumn="0"/>
+        </w:trPr>
+        <w:tc>
+          <w:tcPr>
+            <w:cnfStyle w:val="001000000000" w:firstRow="0" w:lastRow="0" w:firstColumn="1" w:lastColumn="0" w:oddVBand="0" w:evenVBand="0" w:oddHBand="0" w:evenHBand="0" w:firstRowFirstColumn="0" w:firstRowLastColumn="0" w:lastRowFirstColumn="0" w:lastRowLastColumn="0"/>
+            <w:tcW w:w="3116" w:type="dxa"/>
+          </w:tcPr>
+          <w:p>
+            <w:pPr>
+              <w:pStyle w:val="SourceCode"/>
+              <w:shd w:val="clear" w:color="auto" w:fill="auto"/>
+            </w:pPr>
+          </w:p>
+        </w:tc>
+        <w:tc>
+          <w:tcPr>
+            <w:tcW w:w="3117" w:type="dxa"/>
+          </w:tcPr>
+          <w:p>
+            <w:pPr>
+              <w:pStyle w:val="SourceCode"/>
+              <w:shd w:val="clear" w:color="auto" w:fill="auto"/>
+              <w:cnfStyle w:val="100000000000" w:firstRow="1" w:lastRow="0" w:firstColumn="0" w:lastColumn="0" w:oddVBand="0" w:evenVBand="0" w:oddHBand="0" w:evenHBand="0" w:firstRowFirstColumn="0" w:firstRowLastColumn="0" w:lastRowFirstColumn="0" w:lastRowLastColumn="0"/>
+            </w:pPr>
+            <w:r>
+              <w:t>Legal</w:t>
+            </w:r>
+          </w:p>
+        </w:tc>
+        <w:tc>
+          <w:tcPr>
+            <w:tcW w:w="3117" w:type="dxa"/>
+          </w:tcPr>
+          <w:p>
+            <w:pPr>
+              <w:pStyle w:val="SourceCode"/>
+              <w:shd w:val="clear" w:color="auto" w:fill="auto"/>
+              <w:cnfStyle w:val="100000000000" w:firstRow="1" w:lastRow="0" w:firstColumn="0" w:lastColumn="0" w:oddVBand="0" w:evenVBand="0" w:oddHBand="0" w:evenHBand="0" w:firstRowFirstColumn="0" w:firstRowLastColumn="0" w:lastRowFirstColumn="0" w:lastRowLastColumn="0"/>
+            </w:pPr>
+            <w:r>
+              <w:t>Not Legal</w:t>
+            </w:r>
+          </w:p>
+        </w:tc>
+      </w:tr>
+      <w:tr>
+        <w:trPr>
+          <w:cnfStyle w:val="000000100000" w:firstRow="0" w:lastRow="0" w:firstColumn="0" w:lastColumn="0" w:oddVBand="0" w:evenVBand="0" w:oddHBand="1" w:evenHBand="0" w:firstRowFirstColumn="0" w:firstRowLastColumn="0" w:lastRowFirstColumn="0" w:lastRowLastColumn="0"/>
+        </w:trPr>
+        <w:tc>
+          <w:tcPr>
+            <w:cnfStyle w:val="001000000000" w:firstRow="0" w:lastRow="0" w:firstColumn="1" w:lastColumn="0" w:oddVBand="0" w:evenVBand="0" w:oddHBand="0" w:evenHBand="0" w:firstRowFirstColumn="0" w:firstRowLastColumn="0" w:lastRowFirstColumn="0" w:lastRowLastColumn="0"/>
+            <w:tcW w:w="3116" w:type="dxa"/>
+          </w:tcPr>
+          <w:p>
+            <w:pPr>
+              <w:pStyle w:val="SourceCode"/>
+              <w:shd w:val="clear" w:color="auto" w:fill="auto"/>
+            </w:pPr>
+            <w:r>
+              <w:t xml:space="preserve">AQUE </w:t>
+            </w:r>
+          </w:p>
+        </w:tc>
+        <w:tc>
+          <w:tcPr>
+            <w:tcW w:w="3117" w:type="dxa"/>
+          </w:tcPr>
+          <w:p>
+            <w:pPr>
+              <w:pStyle w:val="SourceCode"/>
+              <w:shd w:val="clear" w:color="auto" w:fill="auto"/>
+              <w:cnfStyle w:val="000000100000" w:firstRow="0" w:lastRow="0" w:firstColumn="0" w:lastColumn="0" w:oddVBand="0" w:evenVBand="0" w:oddHBand="1" w:evenHBand="0" w:firstRowFirstColumn="0" w:firstRowLastColumn="0" w:lastRowFirstColumn="0" w:lastRowLastColumn="0"/>
+            </w:pPr>
+            <w:r>
+              <w:t>0.119</w:t>
+            </w:r>
+          </w:p>
+        </w:tc>
+        <w:tc>
+          <w:tcPr>
+            <w:tcW w:w="3117" w:type="dxa"/>
+          </w:tcPr>
+          <w:p>
+            <w:pPr>
+              <w:pStyle w:val="SourceCode"/>
+              <w:shd w:val="clear" w:color="auto" w:fill="auto"/>
+              <w:cnfStyle w:val="000000100000" w:firstRow="0" w:lastRow="0" w:firstColumn="0" w:lastColumn="0" w:oddVBand="0" w:evenVBand="0" w:oddHBand="1" w:evenHBand="0" w:firstRowFirstColumn="0" w:firstRowLastColumn="0" w:lastRowFirstColumn="0" w:lastRowLastColumn="0"/>
+            </w:pPr>
+            <w:r>
+              <w:t>0.881</w:t>
+            </w:r>
+          </w:p>
+        </w:tc>
+      </w:tr>
+      <w:tr>
+        <w:tc>
+          <w:tcPr>
+            <w:cnfStyle w:val="001000000000" w:firstRow="0" w:lastRow="0" w:firstColumn="1" w:lastColumn="0" w:oddVBand="0" w:evenVBand="0" w:oddHBand="0" w:evenHBand="0" w:firstRowFirstColumn="0" w:firstRowLastColumn="0" w:lastRowFirstColumn="0" w:lastRowLastColumn="0"/>
+            <w:tcW w:w="3116" w:type="dxa"/>
+          </w:tcPr>
+          <w:p>
+            <w:pPr>
+              <w:pStyle w:val="SourceCode"/>
+              <w:shd w:val="clear" w:color="auto" w:fill="auto"/>
+            </w:pPr>
+            <w:r>
+              <w:t>CARP</w:t>
+            </w:r>
+          </w:p>
+        </w:tc>
+        <w:tc>
+          <w:tcPr>
+            <w:tcW w:w="3117" w:type="dxa"/>
+          </w:tcPr>
+          <w:p>
+            <w:pPr>
+              <w:pStyle w:val="SourceCode"/>
+              <w:shd w:val="clear" w:color="auto" w:fill="auto"/>
+              <w:cnfStyle w:val="000000000000" w:firstRow="0" w:lastRow="0" w:firstColumn="0" w:lastColumn="0" w:oddVBand="0" w:evenVBand="0" w:oddHBand="0" w:evenHBand="0" w:firstRowFirstColumn="0" w:firstRowLastColumn="0" w:lastRowFirstColumn="0" w:lastRowLastColumn="0"/>
+            </w:pPr>
+            <w:r>
+              <w:t>0.128</w:t>
+            </w:r>
+          </w:p>
+        </w:tc>
+        <w:tc>
+          <w:tcPr>
+            <w:tcW w:w="3117" w:type="dxa"/>
+          </w:tcPr>
+          <w:p>
+            <w:pPr>
+              <w:pStyle w:val="SourceCode"/>
+              <w:shd w:val="clear" w:color="auto" w:fill="auto"/>
+              <w:cnfStyle w:val="000000000000" w:firstRow="0" w:lastRow="0" w:firstColumn="0" w:lastColumn="0" w:oddVBand="0" w:evenVBand="0" w:oddHBand="0" w:evenHBand="0" w:firstRowFirstColumn="0" w:firstRowLastColumn="0" w:lastRowFirstColumn="0" w:lastRowLastColumn="0"/>
+            </w:pPr>
+            <w:r>
+              <w:t>0.872</w:t>
+            </w:r>
+          </w:p>
+        </w:tc>
+      </w:tr>
+      <w:tr>
+        <w:trPr>
+          <w:cnfStyle w:val="000000100000" w:firstRow="0" w:lastRow="0" w:firstColumn="0" w:lastColumn="0" w:oddVBand="0" w:evenVBand="0" w:oddHBand="1" w:evenHBand="0" w:firstRowFirstColumn="0" w:firstRowLastColumn="0" w:lastRowFirstColumn="0" w:lastRowLastColumn="0"/>
+        </w:trPr>
+        <w:tc>
+          <w:tcPr>
+            <w:cnfStyle w:val="001000000000" w:firstRow="0" w:lastRow="0" w:firstColumn="1" w:lastColumn="0" w:oddVBand="0" w:evenVBand="0" w:oddHBand="0" w:evenHBand="0" w:firstRowFirstColumn="0" w:firstRowLastColumn="0" w:lastRowFirstColumn="0" w:lastRowLastColumn="0"/>
+            <w:tcW w:w="3116" w:type="dxa"/>
+          </w:tcPr>
+          <w:p>
+            <w:pPr>
+              <w:pStyle w:val="SourceCode"/>
+              <w:shd w:val="clear" w:color="auto" w:fill="auto"/>
+            </w:pPr>
+            <w:r>
+              <w:t>IVEE</w:t>
+            </w:r>
+          </w:p>
+        </w:tc>
+        <w:tc>
+          <w:tcPr>
+            <w:tcW w:w="3117" w:type="dxa"/>
+          </w:tcPr>
+          <w:p>
+            <w:pPr>
+              <w:pStyle w:val="SourceCode"/>
+              <w:shd w:val="clear" w:color="auto" w:fill="auto"/>
+              <w:cnfStyle w:val="000000100000" w:firstRow="0" w:lastRow="0" w:firstColumn="0" w:lastColumn="0" w:oddVBand="0" w:evenVBand="0" w:oddHBand="1" w:evenHBand="0" w:firstRowFirstColumn="0" w:firstRowLastColumn="0" w:lastRowFirstColumn="0" w:lastRowLastColumn="0"/>
+            </w:pPr>
+            <w:r>
+              <w:t>0.117</w:t>
+            </w:r>
+          </w:p>
+        </w:tc>
+        <w:tc>
+          <w:tcPr>
+            <w:tcW w:w="3117" w:type="dxa"/>
+          </w:tcPr>
+          <w:p>
+            <w:pPr>
+              <w:pStyle w:val="SourceCode"/>
+              <w:shd w:val="clear" w:color="auto" w:fill="auto"/>
+              <w:cnfStyle w:val="000000100000" w:firstRow="0" w:lastRow="0" w:firstColumn="0" w:lastColumn="0" w:oddVBand="0" w:evenVBand="0" w:oddHBand="1" w:evenHBand="0" w:firstRowFirstColumn="0" w:firstRowLastColumn="0" w:lastRowFirstColumn="0" w:lastRowLastColumn="0"/>
+            </w:pPr>
+            <w:r>
+              <w:t>0.883</w:t>
+            </w:r>
+          </w:p>
+        </w:tc>
+      </w:tr>
+      <w:tr>
+        <w:tc>
+          <w:tcPr>
+            <w:cnfStyle w:val="001000000000" w:firstRow="0" w:lastRow="0" w:firstColumn="1" w:lastColumn="0" w:oddVBand="0" w:evenVBand="0" w:oddHBand="0" w:evenHBand="0" w:firstRowFirstColumn="0" w:firstRowLastColumn="0" w:lastRowFirstColumn="0" w:lastRowLastColumn="0"/>
+            <w:tcW w:w="3116" w:type="dxa"/>
+          </w:tcPr>
+          <w:p>
+            <w:pPr>
+              <w:pStyle w:val="Compact"/>
+            </w:pPr>
+            <w:r>
+              <w:t xml:space="preserve">MOHK </w:t>
+            </w:r>
+          </w:p>
+        </w:tc>
+        <w:tc>
+          <w:tcPr>
+            <w:tcW w:w="3117" w:type="dxa"/>
+          </w:tcPr>
+          <w:p>
+            <w:pPr>
+              <w:pStyle w:val="SourceCode"/>
+              <w:shd w:val="clear" w:color="auto" w:fill="auto"/>
+              <w:cnfStyle w:val="000000000000" w:firstRow="0" w:lastRow="0" w:firstColumn="0" w:lastColumn="0" w:oddVBand="0" w:evenVBand="0" w:oddHBand="0" w:evenHBand="0" w:firstRowFirstColumn="0" w:firstRowLastColumn="0" w:lastRowFirstColumn="0" w:lastRowLastColumn="0"/>
+            </w:pPr>
+            <w:r>
+              <w:t>0.056</w:t>
+            </w:r>
+          </w:p>
+        </w:tc>
+        <w:tc>
+          <w:tcPr>
+            <w:tcW w:w="3117" w:type="dxa"/>
+          </w:tcPr>
+          <w:p>
+            <w:pPr>
+              <w:pStyle w:val="SourceCode"/>
+              <w:shd w:val="clear" w:color="auto" w:fill="auto"/>
+              <w:cnfStyle w:val="000000000000" w:firstRow="0" w:lastRow="0" w:firstColumn="0" w:lastColumn="0" w:oddVBand="0" w:evenVBand="0" w:oddHBand="0" w:evenHBand="0" w:firstRowFirstColumn="0" w:firstRowLastColumn="0" w:lastRowFirstColumn="0" w:lastRowLastColumn="0"/>
+            </w:pPr>
+            <w:r>
+              <w:t>0.944</w:t>
+            </w:r>
+          </w:p>
+        </w:tc>
+      </w:tr>
+      <w:tr>
+        <w:trPr>
+          <w:cnfStyle w:val="000000100000" w:firstRow="0" w:lastRow="0" w:firstColumn="0" w:lastColumn="0" w:oddVBand="0" w:evenVBand="0" w:oddHBand="1" w:evenHBand="0" w:firstRowFirstColumn="0" w:firstRowLastColumn="0" w:lastRowFirstColumn="0" w:lastRowLastColumn="0"/>
+        </w:trPr>
+        <w:tc>
+          <w:tcPr>
+            <w:cnfStyle w:val="001000000000" w:firstRow="0" w:lastRow="0" w:firstColumn="1" w:lastColumn="0" w:oddVBand="0" w:evenVBand="0" w:oddHBand="0" w:evenHBand="0" w:firstRowFirstColumn="0" w:firstRowLastColumn="0" w:lastRowFirstColumn="0" w:lastRowLastColumn="0"/>
+            <w:tcW w:w="3116" w:type="dxa"/>
+          </w:tcPr>
+          <w:p>
+            <w:pPr>
+              <w:pStyle w:val="SourceCode"/>
+              <w:shd w:val="clear" w:color="auto" w:fill="auto"/>
+            </w:pPr>
+            <w:r>
+              <w:t>NAPL</w:t>
+            </w:r>
+          </w:p>
+        </w:tc>
+        <w:tc>
+          <w:tcPr>
+            <w:tcW w:w="3117" w:type="dxa"/>
+          </w:tcPr>
+          <w:p>
+            <w:pPr>
+              <w:pStyle w:val="SourceCode"/>
+              <w:shd w:val="clear" w:color="auto" w:fill="auto"/>
+              <w:cnfStyle w:val="000000100000" w:firstRow="0" w:lastRow="0" w:firstColumn="0" w:lastColumn="0" w:oddVBand="0" w:evenVBand="0" w:oddHBand="1" w:evenHBand="0" w:firstRowFirstColumn="0" w:firstRowLastColumn="0" w:lastRowFirstColumn="0" w:lastRowLastColumn="0"/>
+            </w:pPr>
+            <w:r>
+              <w:t>0.179</w:t>
+            </w:r>
+          </w:p>
+        </w:tc>
+        <w:tc>
+          <w:tcPr>
+            <w:tcW w:w="3117" w:type="dxa"/>
+          </w:tcPr>
+          <w:p>
+            <w:pPr>
+              <w:pStyle w:val="SourceCode"/>
+              <w:shd w:val="clear" w:color="auto" w:fill="auto"/>
+              <w:cnfStyle w:val="000000100000" w:firstRow="0" w:lastRow="0" w:firstColumn="0" w:lastColumn="0" w:oddVBand="0" w:evenVBand="0" w:oddHBand="1" w:evenHBand="0" w:firstRowFirstColumn="0" w:firstRowLastColumn="0" w:lastRowFirstColumn="0" w:lastRowLastColumn="0"/>
+            </w:pPr>
+            <w:r>
+              <w:t>0.821</w:t>
+            </w:r>
+          </w:p>
+        </w:tc>
+      </w:tr>
+    </w:tbl>
+    <w:p>
+      <w:pPr>
+        <w:pStyle w:val="SourceCode"/>
+      </w:pPr>
+      <w:bookmarkStart w:id="0" w:name="_GoBack"/>
+      <w:bookmarkEnd w:id="0"/>
     </w:p>
     <w:sectPr>
       <w:pgSz w:w="12240" w:h="15840"/>
@@ -4480,6 +4752,13 @@
     <w:lsdException w:name="Light Shading"/>
     <w:lsdException w:name="Light List"/>
     <w:lsdException w:name="Light Grid"/>
+    <w:lsdException w:name="Medium Shading 1"/>
+    <w:lsdException w:name="Medium Shading 2"/>
+    <w:lsdException w:name="Medium List 1"/>
+    <w:lsdException w:name="Medium List 2"/>
+    <w:lsdException w:name="Medium Grid 1"/>
+    <w:lsdException w:name="Medium Grid 2"/>
+    <w:lsdException w:name="Medium Grid 3"/>
     <w:lsdException w:name="Dark List"/>
     <w:lsdException w:name="Colorful Shading"/>
     <w:lsdException w:name="Colorful List"/>
@@ -5495,6 +5774,98 @@
     <w:basedOn w:val="DefaultParagraphFont"/>
     <w:link w:val="Footer"/>
     <w:rsid w:val="008225AC"/>
+  </w:style>
+  <w:style w:type="table" w:styleId="PlainTable3">
+    <w:name w:val="Plain Table 3"/>
+    <w:basedOn w:val="TableNormal"/>
+    <w:rsid w:val="007F3754"/>
+    <w:pPr>
+      <w:spacing w:after="0"/>
+    </w:pPr>
+    <w:tblPr>
+      <w:tblStyleRowBandSize w:val="1"/>
+      <w:tblStyleColBandSize w:val="1"/>
+    </w:tblPr>
+    <w:tblStylePr w:type="firstRow">
+      <w:rPr>
+        <w:b/>
+        <w:bCs/>
+        <w:caps/>
+      </w:rPr>
+      <w:tblPr/>
+      <w:tcPr>
+        <w:tcBorders>
+          <w:bottom w:val="single" w:sz="4" w:space="0" w:color="7F7F7F" w:themeColor="text1" w:themeTint="80"/>
+        </w:tcBorders>
+      </w:tcPr>
+    </w:tblStylePr>
+    <w:tblStylePr w:type="lastRow">
+      <w:rPr>
+        <w:b/>
+        <w:bCs/>
+        <w:caps/>
+      </w:rPr>
+      <w:tblPr/>
+      <w:tcPr>
+        <w:tcBorders>
+          <w:top w:val="nil"/>
+        </w:tcBorders>
+      </w:tcPr>
+    </w:tblStylePr>
+    <w:tblStylePr w:type="firstCol">
+      <w:rPr>
+        <w:b/>
+        <w:bCs/>
+        <w:caps/>
+      </w:rPr>
+      <w:tblPr/>
+      <w:tcPr>
+        <w:tcBorders>
+          <w:right w:val="single" w:sz="4" w:space="0" w:color="7F7F7F" w:themeColor="text1" w:themeTint="80"/>
+        </w:tcBorders>
+      </w:tcPr>
+    </w:tblStylePr>
+    <w:tblStylePr w:type="lastCol">
+      <w:rPr>
+        <w:b/>
+        <w:bCs/>
+        <w:caps/>
+      </w:rPr>
+      <w:tblPr/>
+      <w:tcPr>
+        <w:tcBorders>
+          <w:left w:val="nil"/>
+        </w:tcBorders>
+      </w:tcPr>
+    </w:tblStylePr>
+    <w:tblStylePr w:type="band1Vert">
+      <w:tblPr/>
+      <w:tcPr>
+        <w:shd w:val="clear" w:color="auto" w:fill="F2F2F2" w:themeFill="background1" w:themeFillShade="F2"/>
+      </w:tcPr>
+    </w:tblStylePr>
+    <w:tblStylePr w:type="band1Horz">
+      <w:tblPr/>
+      <w:tcPr>
+        <w:shd w:val="clear" w:color="auto" w:fill="F2F2F2" w:themeFill="background1" w:themeFillShade="F2"/>
+      </w:tcPr>
+    </w:tblStylePr>
+    <w:tblStylePr w:type="neCell">
+      <w:tblPr/>
+      <w:tcPr>
+        <w:tcBorders>
+          <w:left w:val="nil"/>
+        </w:tcBorders>
+      </w:tcPr>
+    </w:tblStylePr>
+    <w:tblStylePr w:type="nwCell">
+      <w:tblPr/>
+      <w:tcPr>
+        <w:tcBorders>
+          <w:right w:val="nil"/>
+        </w:tcBorders>
+      </w:tcPr>
+    </w:tblStylePr>
   </w:style>
 </w:styles>
 </file>
@@ -5822,7 +6193,7 @@
 </file>
 
 <file path=customXml/itemProps1.xml><?xml version="1.0" encoding="utf-8"?>
-<ds:datastoreItem xmlns:ds="http://schemas.openxmlformats.org/officeDocument/2006/customXml" ds:itemID="{BA4C21C8-AEEA-4602-91D0-B863BB1F858E}">
+<ds:datastoreItem xmlns:ds="http://schemas.openxmlformats.org/officeDocument/2006/customXml" ds:itemID="{187DB1CC-4C4F-47B3-923F-AD3BD37FE932}">
   <ds:schemaRefs>
     <ds:schemaRef ds:uri="http://schemas.openxmlformats.org/officeDocument/2006/bibliography"/>
   </ds:schemaRefs>

</xml_diff>